<commit_message>
Servlet and response handling
Servlet and response handling
</commit_message>
<xml_diff>
--- a/docs/AdvanceJava.docx
+++ b/docs/AdvanceJava.docx
@@ -82,23 +82,7 @@
           <w:sz w:val="28"/>
           <w:szCs w:val="28"/>
         </w:rPr>
-        <w:t xml:space="preserve">To Run type of application you will </w:t>
-      </w:r>
-      <w:proofErr w:type="gramStart"/>
-      <w:r>
-        <w:rPr>
-          <w:sz w:val="28"/>
-          <w:szCs w:val="28"/>
-        </w:rPr>
-        <w:t>required</w:t>
-      </w:r>
-      <w:proofErr w:type="gramEnd"/>
-      <w:r>
-        <w:rPr>
-          <w:sz w:val="28"/>
-          <w:szCs w:val="28"/>
-        </w:rPr>
-        <w:t xml:space="preserve"> the server along with JDK</w:t>
+        <w:t>To Run type of application you will required the server along with JDK</w:t>
       </w:r>
     </w:p>
     <w:p>
@@ -118,23 +102,7 @@
           <w:sz w:val="28"/>
           <w:szCs w:val="28"/>
         </w:rPr>
-        <w:t xml:space="preserve">In </w:t>
-      </w:r>
-      <w:proofErr w:type="gramStart"/>
-      <w:r>
-        <w:rPr>
-          <w:sz w:val="28"/>
-          <w:szCs w:val="28"/>
-        </w:rPr>
-        <w:t>these application</w:t>
-      </w:r>
-      <w:proofErr w:type="gramEnd"/>
-      <w:r>
-        <w:rPr>
-          <w:sz w:val="28"/>
-          <w:szCs w:val="28"/>
-        </w:rPr>
-        <w:t xml:space="preserve"> you will use a client and server side technologies.</w:t>
+        <w:t>In these application you will use a client and server side technologies.</w:t>
       </w:r>
     </w:p>
     <w:p>
@@ -149,37 +117,12 @@
           <w:szCs w:val="28"/>
         </w:rPr>
       </w:pPr>
-      <w:proofErr w:type="spellStart"/>
-      <w:r>
-        <w:rPr>
-          <w:sz w:val="28"/>
-          <w:szCs w:val="28"/>
-        </w:rPr>
-        <w:t>Jsp</w:t>
-      </w:r>
-      <w:proofErr w:type="spellEnd"/>
-      <w:r>
-        <w:rPr>
-          <w:sz w:val="28"/>
-          <w:szCs w:val="28"/>
-        </w:rPr>
-        <w:t xml:space="preserve"> and servlet are the </w:t>
-      </w:r>
-      <w:proofErr w:type="gramStart"/>
-      <w:r>
-        <w:rPr>
-          <w:sz w:val="28"/>
-          <w:szCs w:val="28"/>
-        </w:rPr>
-        <w:t>server side</w:t>
-      </w:r>
-      <w:proofErr w:type="gramEnd"/>
-      <w:r>
-        <w:rPr>
-          <w:sz w:val="28"/>
-          <w:szCs w:val="28"/>
-        </w:rPr>
-        <w:t xml:space="preserve"> technologies.</w:t>
+      <w:r>
+        <w:rPr>
+          <w:sz w:val="28"/>
+          <w:szCs w:val="28"/>
+        </w:rPr>
+        <w:t>Jsp and servlet are the server side technologies.</w:t>
       </w:r>
     </w:p>
     <w:p>
@@ -712,23 +655,7 @@
           <w:sz w:val="28"/>
           <w:szCs w:val="28"/>
         </w:rPr>
-        <w:t xml:space="preserve">The application which can be execute from the browser over </w:t>
-      </w:r>
-      <w:proofErr w:type="gramStart"/>
-      <w:r>
-        <w:rPr>
-          <w:sz w:val="28"/>
-          <w:szCs w:val="28"/>
-        </w:rPr>
-        <w:t>an</w:t>
-      </w:r>
-      <w:proofErr w:type="gramEnd"/>
-      <w:r>
-        <w:rPr>
-          <w:sz w:val="28"/>
-          <w:szCs w:val="28"/>
-        </w:rPr>
-        <w:t xml:space="preserve"> network.</w:t>
+        <w:t>The application which can be execute from the browser over an network.</w:t>
       </w:r>
     </w:p>
     <w:p>
@@ -809,21 +736,12 @@
           <w:szCs w:val="28"/>
         </w:rPr>
       </w:pPr>
-      <w:proofErr w:type="gramStart"/>
-      <w:r>
-        <w:rPr>
-          <w:sz w:val="28"/>
-          <w:szCs w:val="28"/>
-        </w:rPr>
-        <w:t>These application</w:t>
-      </w:r>
-      <w:proofErr w:type="gramEnd"/>
-      <w:r>
-        <w:rPr>
-          <w:sz w:val="28"/>
-          <w:szCs w:val="28"/>
-        </w:rPr>
-        <w:t xml:space="preserve"> are informative web sites.</w:t>
+      <w:r>
+        <w:rPr>
+          <w:sz w:val="28"/>
+          <w:szCs w:val="28"/>
+        </w:rPr>
+        <w:t>These application are informative web sites.</w:t>
       </w:r>
     </w:p>
     <w:p>
@@ -1131,6 +1049,7 @@
         <w:rPr>
           <w:b/>
           <w:bCs/>
+          <w:noProof/>
           <w:sz w:val="28"/>
           <w:szCs w:val="28"/>
         </w:rPr>
@@ -1206,10 +1125,7 @@
           <w:u w:val="single"/>
         </w:rPr>
       </w:pPr>
-    </w:p>
-    <w:p>
-      <w:pPr>
-        <w:pStyle w:val="NoSpacing"/>
+      <w:r>
         <w:rPr>
           <w:b/>
           <w:bCs/>
@@ -1217,7 +1133,991 @@
           <w:szCs w:val="28"/>
           <w:u w:val="single"/>
         </w:rPr>
-      </w:pPr>
+        <w:lastRenderedPageBreak/>
+        <w:t>Protocol</w:t>
+      </w:r>
+    </w:p>
+    <w:p>
+      <w:pPr>
+        <w:pStyle w:val="NoSpacing"/>
+        <w:ind w:firstLine="720"/>
+        <w:rPr>
+          <w:sz w:val="28"/>
+          <w:szCs w:val="28"/>
+        </w:rPr>
+      </w:pPr>
+      <w:r>
+        <w:rPr>
+          <w:sz w:val="28"/>
+          <w:szCs w:val="28"/>
+        </w:rPr>
+        <w:t>TCP</w:t>
+      </w:r>
+      <w:r>
+        <w:rPr>
+          <w:sz w:val="28"/>
+          <w:szCs w:val="28"/>
+        </w:rPr>
+        <w:t>, IP</w:t>
+      </w:r>
+      <w:r>
+        <w:rPr>
+          <w:sz w:val="28"/>
+          <w:szCs w:val="28"/>
+        </w:rPr>
+        <w:t xml:space="preserve">, FTP, FTPS, SMTP, UDP, </w:t>
+      </w:r>
+      <w:r>
+        <w:rPr>
+          <w:b/>
+          <w:bCs/>
+          <w:sz w:val="28"/>
+          <w:szCs w:val="28"/>
+        </w:rPr>
+        <w:t>HTTP, HTTPS</w:t>
+      </w:r>
+    </w:p>
+    <w:p>
+      <w:pPr>
+        <w:pStyle w:val="NoSpacing"/>
+        <w:rPr>
+          <w:b/>
+          <w:bCs/>
+          <w:sz w:val="28"/>
+          <w:szCs w:val="28"/>
+          <w:u w:val="single"/>
+        </w:rPr>
+      </w:pPr>
+    </w:p>
+    <w:p>
+      <w:pPr>
+        <w:pStyle w:val="NoSpacing"/>
+        <w:rPr>
+          <w:b/>
+          <w:bCs/>
+          <w:sz w:val="28"/>
+          <w:szCs w:val="28"/>
+          <w:u w:val="single"/>
+        </w:rPr>
+      </w:pPr>
+    </w:p>
+    <w:p>
+      <w:pPr>
+        <w:pStyle w:val="NoSpacing"/>
+        <w:rPr>
+          <w:b/>
+          <w:bCs/>
+          <w:sz w:val="28"/>
+          <w:szCs w:val="28"/>
+          <w:u w:val="single"/>
+        </w:rPr>
+      </w:pPr>
+    </w:p>
+    <w:p>
+      <w:pPr>
+        <w:pStyle w:val="NoSpacing"/>
+        <w:rPr>
+          <w:b/>
+          <w:bCs/>
+          <w:sz w:val="28"/>
+          <w:szCs w:val="28"/>
+          <w:u w:val="single"/>
+        </w:rPr>
+      </w:pPr>
+      <w:r>
+        <w:rPr>
+          <w:b/>
+          <w:bCs/>
+          <w:sz w:val="28"/>
+          <w:szCs w:val="28"/>
+          <w:u w:val="single"/>
+        </w:rPr>
+        <w:t>Servlet</w:t>
+      </w:r>
+    </w:p>
+    <w:p>
+      <w:pPr>
+        <w:pStyle w:val="NoSpacing"/>
+        <w:numPr>
+          <w:ilvl w:val="0"/>
+          <w:numId w:val="7"/>
+        </w:numPr>
+        <w:rPr>
+          <w:sz w:val="28"/>
+          <w:szCs w:val="28"/>
+        </w:rPr>
+      </w:pPr>
+      <w:r>
+        <w:rPr>
+          <w:sz w:val="28"/>
+          <w:szCs w:val="28"/>
+        </w:rPr>
+        <w:t>Servlets are the java classes.</w:t>
+      </w:r>
+    </w:p>
+    <w:p>
+      <w:pPr>
+        <w:pStyle w:val="NoSpacing"/>
+        <w:numPr>
+          <w:ilvl w:val="0"/>
+          <w:numId w:val="7"/>
+        </w:numPr>
+        <w:rPr>
+          <w:sz w:val="28"/>
+          <w:szCs w:val="28"/>
+        </w:rPr>
+      </w:pPr>
+      <w:r>
+        <w:rPr>
+          <w:sz w:val="28"/>
+          <w:szCs w:val="28"/>
+        </w:rPr>
+        <w:t>Servlet do not have main methods.</w:t>
+      </w:r>
+    </w:p>
+    <w:p>
+      <w:pPr>
+        <w:pStyle w:val="NoSpacing"/>
+        <w:numPr>
+          <w:ilvl w:val="0"/>
+          <w:numId w:val="7"/>
+        </w:numPr>
+        <w:rPr>
+          <w:sz w:val="28"/>
+          <w:szCs w:val="28"/>
+        </w:rPr>
+      </w:pPr>
+      <w:r>
+        <w:rPr>
+          <w:sz w:val="28"/>
+          <w:szCs w:val="28"/>
+        </w:rPr>
+        <w:t>Main Purpose of using this is to get the request, process the request and generate the response.</w:t>
+      </w:r>
+    </w:p>
+    <w:p>
+      <w:pPr>
+        <w:pStyle w:val="NoSpacing"/>
+        <w:numPr>
+          <w:ilvl w:val="0"/>
+          <w:numId w:val="7"/>
+        </w:numPr>
+        <w:rPr>
+          <w:sz w:val="28"/>
+          <w:szCs w:val="28"/>
+        </w:rPr>
+      </w:pPr>
+      <w:r>
+        <w:rPr>
+          <w:sz w:val="28"/>
+          <w:szCs w:val="28"/>
+        </w:rPr>
+        <w:t>Servlet is use to create dynamic web pages.</w:t>
+      </w:r>
+    </w:p>
+    <w:p>
+      <w:pPr>
+        <w:pStyle w:val="NoSpacing"/>
+        <w:numPr>
+          <w:ilvl w:val="0"/>
+          <w:numId w:val="7"/>
+        </w:numPr>
+        <w:rPr>
+          <w:sz w:val="28"/>
+          <w:szCs w:val="28"/>
+        </w:rPr>
+      </w:pPr>
+      <w:r>
+        <w:rPr>
+          <w:sz w:val="28"/>
+          <w:szCs w:val="28"/>
+        </w:rPr>
+        <w:t>Inside servlet you can use the Java code as well as HTML code.</w:t>
+      </w:r>
+    </w:p>
+    <w:p>
+      <w:pPr>
+        <w:pStyle w:val="NoSpacing"/>
+        <w:numPr>
+          <w:ilvl w:val="0"/>
+          <w:numId w:val="7"/>
+        </w:numPr>
+        <w:rPr>
+          <w:sz w:val="28"/>
+          <w:szCs w:val="28"/>
+        </w:rPr>
+      </w:pPr>
+      <w:r>
+        <w:rPr>
+          <w:sz w:val="28"/>
+          <w:szCs w:val="28"/>
+        </w:rPr>
+        <w:t>The HTML code has to add inside the java code and hence it is also known as HTML in JAVA</w:t>
+      </w:r>
+    </w:p>
+    <w:p>
+      <w:pPr>
+        <w:pStyle w:val="NoSpacing"/>
+        <w:numPr>
+          <w:ilvl w:val="0"/>
+          <w:numId w:val="7"/>
+        </w:numPr>
+        <w:rPr>
+          <w:sz w:val="28"/>
+          <w:szCs w:val="28"/>
+        </w:rPr>
+      </w:pPr>
+      <w:r>
+        <w:rPr>
+          <w:sz w:val="28"/>
+          <w:szCs w:val="28"/>
+        </w:rPr>
+        <w:t>Every servlet will be access using an URL. There must be a unique URL provided to a servlet.</w:t>
+      </w:r>
+    </w:p>
+    <w:p>
+      <w:pPr>
+        <w:pStyle w:val="NoSpacing"/>
+        <w:numPr>
+          <w:ilvl w:val="0"/>
+          <w:numId w:val="7"/>
+        </w:numPr>
+        <w:rPr>
+          <w:sz w:val="28"/>
+          <w:szCs w:val="28"/>
+        </w:rPr>
+      </w:pPr>
+      <w:r>
+        <w:rPr>
+          <w:sz w:val="28"/>
+          <w:szCs w:val="28"/>
+        </w:rPr>
+        <w:t>Servlet is maintain by the server, that is object creation and object management will be taken case by Server.</w:t>
+      </w:r>
+    </w:p>
+    <w:p>
+      <w:pPr>
+        <w:pStyle w:val="NoSpacing"/>
+        <w:numPr>
+          <w:ilvl w:val="0"/>
+          <w:numId w:val="7"/>
+        </w:numPr>
+        <w:rPr>
+          <w:sz w:val="28"/>
+          <w:szCs w:val="28"/>
+        </w:rPr>
+      </w:pPr>
+      <w:r>
+        <w:rPr>
+          <w:sz w:val="28"/>
+          <w:szCs w:val="28"/>
+        </w:rPr>
+        <w:t xml:space="preserve"> There is only one object of the servlet created in an application.</w:t>
+      </w:r>
+      <w:r>
+        <w:rPr>
+          <w:sz w:val="28"/>
+          <w:szCs w:val="28"/>
+        </w:rPr>
+        <w:t xml:space="preserve"> </w:t>
+      </w:r>
+    </w:p>
+    <w:p>
+      <w:pPr>
+        <w:pStyle w:val="NoSpacing"/>
+        <w:rPr>
+          <w:sz w:val="28"/>
+          <w:szCs w:val="28"/>
+        </w:rPr>
+      </w:pPr>
+    </w:p>
+    <w:p>
+      <w:pPr>
+        <w:pStyle w:val="NoSpacing"/>
+        <w:rPr>
+          <w:b/>
+          <w:bCs/>
+          <w:sz w:val="28"/>
+          <w:szCs w:val="28"/>
+          <w:u w:val="single"/>
+        </w:rPr>
+      </w:pPr>
+      <w:r>
+        <w:rPr>
+          <w:b/>
+          <w:bCs/>
+          <w:sz w:val="28"/>
+          <w:szCs w:val="28"/>
+          <w:u w:val="single"/>
+        </w:rPr>
+        <w:t>How to create Servlet</w:t>
+      </w:r>
+    </w:p>
+    <w:p>
+      <w:pPr>
+        <w:pStyle w:val="NoSpacing"/>
+        <w:numPr>
+          <w:ilvl w:val="0"/>
+          <w:numId w:val="8"/>
+        </w:numPr>
+        <w:rPr>
+          <w:sz w:val="28"/>
+          <w:szCs w:val="28"/>
+        </w:rPr>
+      </w:pPr>
+      <w:r>
+        <w:rPr>
+          <w:sz w:val="28"/>
+          <w:szCs w:val="28"/>
+        </w:rPr>
+        <w:t>There 3 options to create servlet</w:t>
+      </w:r>
+    </w:p>
+    <w:p>
+      <w:pPr>
+        <w:pStyle w:val="NoSpacing"/>
+        <w:numPr>
+          <w:ilvl w:val="1"/>
+          <w:numId w:val="8"/>
+        </w:numPr>
+        <w:rPr>
+          <w:sz w:val="28"/>
+          <w:szCs w:val="28"/>
+        </w:rPr>
+      </w:pPr>
+      <w:r>
+        <w:rPr>
+          <w:sz w:val="28"/>
+          <w:szCs w:val="28"/>
+        </w:rPr>
+        <w:t xml:space="preserve">By extending </w:t>
+      </w:r>
+      <w:r>
+        <w:rPr>
+          <w:b/>
+          <w:bCs/>
+          <w:sz w:val="28"/>
+          <w:szCs w:val="28"/>
+        </w:rPr>
+        <w:t>Servlet</w:t>
+      </w:r>
+      <w:r>
+        <w:rPr>
+          <w:sz w:val="28"/>
+          <w:szCs w:val="28"/>
+        </w:rPr>
+        <w:t xml:space="preserve"> class</w:t>
+      </w:r>
+    </w:p>
+    <w:p>
+      <w:pPr>
+        <w:pStyle w:val="NoSpacing"/>
+        <w:numPr>
+          <w:ilvl w:val="1"/>
+          <w:numId w:val="8"/>
+        </w:numPr>
+        <w:rPr>
+          <w:sz w:val="28"/>
+          <w:szCs w:val="28"/>
+        </w:rPr>
+      </w:pPr>
+      <w:r>
+        <w:rPr>
+          <w:sz w:val="28"/>
+          <w:szCs w:val="28"/>
+        </w:rPr>
+        <w:t xml:space="preserve">By Extending </w:t>
+      </w:r>
+      <w:r>
+        <w:rPr>
+          <w:b/>
+          <w:bCs/>
+          <w:sz w:val="28"/>
+          <w:szCs w:val="28"/>
+        </w:rPr>
+        <w:t>GenericServlet</w:t>
+      </w:r>
+      <w:r>
+        <w:rPr>
+          <w:sz w:val="28"/>
+          <w:szCs w:val="28"/>
+        </w:rPr>
+        <w:t xml:space="preserve"> class</w:t>
+      </w:r>
+    </w:p>
+    <w:p>
+      <w:pPr>
+        <w:pStyle w:val="NoSpacing"/>
+        <w:numPr>
+          <w:ilvl w:val="1"/>
+          <w:numId w:val="8"/>
+        </w:numPr>
+        <w:rPr>
+          <w:sz w:val="28"/>
+          <w:szCs w:val="28"/>
+        </w:rPr>
+      </w:pPr>
+      <w:r>
+        <w:rPr>
+          <w:sz w:val="28"/>
+          <w:szCs w:val="28"/>
+        </w:rPr>
+        <w:t xml:space="preserve">By Extending </w:t>
+      </w:r>
+      <w:r>
+        <w:rPr>
+          <w:b/>
+          <w:bCs/>
+          <w:sz w:val="28"/>
+          <w:szCs w:val="28"/>
+        </w:rPr>
+        <w:t>HttpServlet</w:t>
+      </w:r>
+      <w:r>
+        <w:rPr>
+          <w:sz w:val="28"/>
+          <w:szCs w:val="28"/>
+        </w:rPr>
+        <w:t xml:space="preserve"> class </w:t>
+      </w:r>
+    </w:p>
+    <w:p>
+      <w:pPr>
+        <w:pStyle w:val="NoSpacing"/>
+        <w:numPr>
+          <w:ilvl w:val="0"/>
+          <w:numId w:val="8"/>
+        </w:numPr>
+        <w:rPr>
+          <w:sz w:val="28"/>
+          <w:szCs w:val="28"/>
+        </w:rPr>
+      </w:pPr>
+      <w:r>
+        <w:rPr>
+          <w:sz w:val="28"/>
+          <w:szCs w:val="28"/>
+        </w:rPr>
+        <w:t>Create a java class use any one of the class as a super class.</w:t>
+      </w:r>
+    </w:p>
+    <w:p>
+      <w:pPr>
+        <w:pStyle w:val="NoSpacing"/>
+        <w:numPr>
+          <w:ilvl w:val="0"/>
+          <w:numId w:val="8"/>
+        </w:numPr>
+        <w:rPr>
+          <w:sz w:val="28"/>
+          <w:szCs w:val="28"/>
+        </w:rPr>
+      </w:pPr>
+      <w:r>
+        <w:rPr>
+          <w:sz w:val="28"/>
+          <w:szCs w:val="28"/>
+        </w:rPr>
+        <w:t>Override the service method. And implement your request and response code inside the service method.</w:t>
+      </w:r>
+    </w:p>
+    <w:p>
+      <w:pPr>
+        <w:pStyle w:val="NoSpacing"/>
+        <w:numPr>
+          <w:ilvl w:val="0"/>
+          <w:numId w:val="8"/>
+        </w:numPr>
+        <w:rPr>
+          <w:sz w:val="28"/>
+          <w:szCs w:val="28"/>
+        </w:rPr>
+      </w:pPr>
+      <w:r>
+        <w:rPr>
+          <w:sz w:val="28"/>
+          <w:szCs w:val="28"/>
+        </w:rPr>
+        <w:t xml:space="preserve">Provide the URL for the servlet so that client can access the servlet by using URL. </w:t>
+      </w:r>
+      <w:r>
+        <w:rPr>
+          <w:sz w:val="28"/>
+          <w:szCs w:val="28"/>
+        </w:rPr>
+        <w:t xml:space="preserve">To provide the URL you can use </w:t>
+      </w:r>
+      <w:r>
+        <w:rPr>
+          <w:b/>
+          <w:bCs/>
+          <w:sz w:val="28"/>
+          <w:szCs w:val="28"/>
+        </w:rPr>
+        <w:t xml:space="preserve">@WebServlet </w:t>
+      </w:r>
+      <w:r>
+        <w:rPr>
+          <w:sz w:val="28"/>
+          <w:szCs w:val="28"/>
+        </w:rPr>
+        <w:t xml:space="preserve">annotation on the class.  </w:t>
+      </w:r>
+    </w:p>
+    <w:p>
+      <w:pPr>
+        <w:pStyle w:val="NoSpacing"/>
+        <w:rPr>
+          <w:sz w:val="28"/>
+          <w:szCs w:val="28"/>
+        </w:rPr>
+      </w:pPr>
+      <w:r>
+        <w:rPr>
+          <w:sz w:val="28"/>
+          <w:szCs w:val="28"/>
+        </w:rPr>
+        <w:t xml:space="preserve"> </w:t>
+      </w:r>
+    </w:p>
+    <w:p>
+      <w:pPr>
+        <w:pStyle w:val="NoSpacing"/>
+        <w:rPr>
+          <w:sz w:val="28"/>
+          <w:szCs w:val="28"/>
+        </w:rPr>
+      </w:pPr>
+      <w:r>
+        <w:rPr>
+          <w:sz w:val="28"/>
+          <w:szCs w:val="28"/>
+        </w:rPr>
+        <w:br/>
+      </w:r>
+    </w:p>
+    <w:p>
+      <w:pPr>
+        <w:rPr>
+          <w:sz w:val="28"/>
+          <w:szCs w:val="28"/>
+        </w:rPr>
+      </w:pPr>
+      <w:r>
+        <w:rPr>
+          <w:sz w:val="28"/>
+          <w:szCs w:val="28"/>
+        </w:rPr>
+        <w:br w:type="page"/>
+      </w:r>
+    </w:p>
+    <w:p>
+      <w:pPr>
+        <w:pStyle w:val="NoSpacing"/>
+        <w:rPr>
+          <w:sz w:val="28"/>
+          <w:szCs w:val="28"/>
+        </w:rPr>
+      </w:pPr>
+    </w:p>
+    <w:p>
+      <w:pPr>
+        <w:pStyle w:val="NoSpacing"/>
+        <w:rPr>
+          <w:b/>
+          <w:bCs/>
+          <w:sz w:val="28"/>
+          <w:szCs w:val="28"/>
+          <w:u w:val="single"/>
+        </w:rPr>
+      </w:pPr>
+      <w:r>
+        <w:rPr>
+          <w:b/>
+          <w:bCs/>
+          <w:sz w:val="28"/>
+          <w:szCs w:val="28"/>
+          <w:u w:val="single"/>
+        </w:rPr>
+        <w:t>Request and response processing flow</w:t>
+      </w:r>
+    </w:p>
+    <w:p>
+      <w:pPr>
+        <w:pStyle w:val="NoSpacing"/>
+        <w:rPr>
+          <w:b/>
+          <w:bCs/>
+          <w:sz w:val="28"/>
+          <w:szCs w:val="28"/>
+          <w:u w:val="single"/>
+        </w:rPr>
+      </w:pPr>
+    </w:p>
+    <w:p>
+      <w:pPr>
+        <w:pStyle w:val="NoSpacing"/>
+        <w:rPr>
+          <w:b/>
+          <w:bCs/>
+          <w:sz w:val="28"/>
+          <w:szCs w:val="28"/>
+        </w:rPr>
+      </w:pPr>
+      <w:r>
+        <w:rPr>
+          <w:b/>
+          <w:bCs/>
+          <w:noProof/>
+          <w:sz w:val="28"/>
+          <w:szCs w:val="28"/>
+        </w:rPr>
+        <w:drawing>
+          <wp:inline distT="0" distB="0" distL="0" distR="0" wp14:anchorId="49BDCEA7" wp14:editId="405C863C">
+            <wp:extent cx="5939155" cy="1982470"/>
+            <wp:effectExtent l="0" t="0" r="4445" b="0"/>
+            <wp:docPr id="4" name="Picture 4"/>
+            <wp:cNvGraphicFramePr>
+              <a:graphicFrameLocks xmlns:a="http://schemas.openxmlformats.org/drawingml/2006/main" noChangeAspect="1"/>
+            </wp:cNvGraphicFramePr>
+            <a:graphic xmlns:a="http://schemas.openxmlformats.org/drawingml/2006/main">
+              <a:graphicData uri="http://schemas.openxmlformats.org/drawingml/2006/picture">
+                <pic:pic xmlns:pic="http://schemas.openxmlformats.org/drawingml/2006/picture">
+                  <pic:nvPicPr>
+                    <pic:cNvPr id="0" name="Picture 1"/>
+                    <pic:cNvPicPr>
+                      <a:picLocks noChangeAspect="1" noChangeArrowheads="1"/>
+                    </pic:cNvPicPr>
+                  </pic:nvPicPr>
+                  <pic:blipFill>
+                    <a:blip r:embed="rId9" cstate="print">
+                      <a:extLst>
+                        <a:ext uri="{28A0092B-C50C-407E-A947-70E740481C1C}">
+                          <a14:useLocalDpi xmlns:a14="http://schemas.microsoft.com/office/drawing/2010/main" val="0"/>
+                        </a:ext>
+                      </a:extLst>
+                    </a:blip>
+                    <a:srcRect/>
+                    <a:stretch>
+                      <a:fillRect/>
+                    </a:stretch>
+                  </pic:blipFill>
+                  <pic:spPr bwMode="auto">
+                    <a:xfrm>
+                      <a:off x="0" y="0"/>
+                      <a:ext cx="5939155" cy="1982470"/>
+                    </a:xfrm>
+                    <a:prstGeom prst="rect">
+                      <a:avLst/>
+                    </a:prstGeom>
+                    <a:noFill/>
+                    <a:ln>
+                      <a:noFill/>
+                    </a:ln>
+                  </pic:spPr>
+                </pic:pic>
+              </a:graphicData>
+            </a:graphic>
+          </wp:inline>
+        </w:drawing>
+      </w:r>
+    </w:p>
+    <w:p>
+      <w:pPr>
+        <w:pStyle w:val="NoSpacing"/>
+        <w:rPr>
+          <w:b/>
+          <w:bCs/>
+          <w:sz w:val="28"/>
+          <w:szCs w:val="28"/>
+        </w:rPr>
+      </w:pPr>
+    </w:p>
+    <w:p>
+      <w:pPr>
+        <w:pStyle w:val="NoSpacing"/>
+        <w:rPr>
+          <w:b/>
+          <w:bCs/>
+          <w:sz w:val="28"/>
+          <w:szCs w:val="28"/>
+        </w:rPr>
+      </w:pPr>
+    </w:p>
+    <w:p>
+      <w:pPr>
+        <w:pStyle w:val="NoSpacing"/>
+        <w:rPr>
+          <w:b/>
+          <w:bCs/>
+          <w:sz w:val="28"/>
+          <w:szCs w:val="28"/>
+          <w:u w:val="single"/>
+        </w:rPr>
+      </w:pPr>
+      <w:r>
+        <w:rPr>
+          <w:b/>
+          <w:bCs/>
+          <w:sz w:val="28"/>
+          <w:szCs w:val="28"/>
+          <w:u w:val="single"/>
+        </w:rPr>
+        <w:t>Returning the Response to client</w:t>
+      </w:r>
+    </w:p>
+    <w:p>
+      <w:pPr>
+        <w:pStyle w:val="NoSpacing"/>
+        <w:numPr>
+          <w:ilvl w:val="0"/>
+          <w:numId w:val="9"/>
+        </w:numPr>
+        <w:rPr>
+          <w:b/>
+          <w:bCs/>
+          <w:sz w:val="28"/>
+          <w:szCs w:val="28"/>
+          <w:u w:val="single"/>
+        </w:rPr>
+      </w:pPr>
+      <w:r>
+        <w:rPr>
+          <w:sz w:val="28"/>
+          <w:szCs w:val="28"/>
+        </w:rPr>
+        <w:t>You will required the object if HttpServletResponse</w:t>
+      </w:r>
+    </w:p>
+    <w:p>
+      <w:pPr>
+        <w:pStyle w:val="NoSpacing"/>
+        <w:numPr>
+          <w:ilvl w:val="0"/>
+          <w:numId w:val="9"/>
+        </w:numPr>
+        <w:rPr>
+          <w:b/>
+          <w:bCs/>
+          <w:sz w:val="28"/>
+          <w:szCs w:val="28"/>
+          <w:u w:val="single"/>
+        </w:rPr>
+      </w:pPr>
+      <w:r>
+        <w:rPr>
+          <w:sz w:val="28"/>
+          <w:szCs w:val="28"/>
+        </w:rPr>
+        <w:t>You have to set the type of response which is also known as MIME type.</w:t>
+      </w:r>
+    </w:p>
+    <w:p>
+      <w:pPr>
+        <w:pStyle w:val="NoSpacing"/>
+        <w:ind w:left="720"/>
+        <w:rPr>
+          <w:sz w:val="28"/>
+          <w:szCs w:val="28"/>
+        </w:rPr>
+      </w:pPr>
+      <w:hyperlink r:id="rId10" w:history="1">
+        <w:r>
+          <w:rPr>
+            <w:rStyle w:val="Hyperlink"/>
+            <w:sz w:val="28"/>
+            <w:szCs w:val="28"/>
+          </w:rPr>
+          <w:t>https://developer.mozilla.org/en-US/docs/Web/HTTP/Basics_of_HTTP/MIME_types/Common_types</w:t>
+        </w:r>
+      </w:hyperlink>
+      <w:r>
+        <w:rPr>
+          <w:sz w:val="28"/>
+          <w:szCs w:val="28"/>
+        </w:rPr>
+        <w:t xml:space="preserve"> </w:t>
+      </w:r>
+    </w:p>
+    <w:p>
+      <w:pPr>
+        <w:pStyle w:val="NoSpacing"/>
+        <w:numPr>
+          <w:ilvl w:val="0"/>
+          <w:numId w:val="9"/>
+        </w:numPr>
+        <w:rPr>
+          <w:b/>
+          <w:bCs/>
+          <w:sz w:val="28"/>
+          <w:szCs w:val="28"/>
+          <w:u w:val="single"/>
+        </w:rPr>
+      </w:pPr>
+      <w:r>
+        <w:rPr>
+          <w:sz w:val="28"/>
+          <w:szCs w:val="28"/>
+        </w:rPr>
+        <w:t>MIME type can be set using the response object method ‘</w:t>
+      </w:r>
+      <w:r>
+        <w:rPr>
+          <w:b/>
+          <w:bCs/>
+          <w:sz w:val="28"/>
+          <w:szCs w:val="28"/>
+        </w:rPr>
+        <w:t>setContentType(“MIME_TYPE”)</w:t>
+      </w:r>
+      <w:r>
+        <w:rPr>
+          <w:sz w:val="28"/>
+          <w:szCs w:val="28"/>
+        </w:rPr>
+        <w:t>’</w:t>
+      </w:r>
+      <w:r>
+        <w:rPr>
+          <w:sz w:val="28"/>
+          <w:szCs w:val="28"/>
+        </w:rPr>
+        <w:t xml:space="preserve"> </w:t>
+      </w:r>
+      <w:r>
+        <w:rPr>
+          <w:b/>
+          <w:bCs/>
+          <w:sz w:val="28"/>
+          <w:szCs w:val="28"/>
+          <w:u w:val="single"/>
+        </w:rPr>
+        <w:t xml:space="preserve">  </w:t>
+      </w:r>
+    </w:p>
+    <w:p>
+      <w:pPr>
+        <w:pStyle w:val="NoSpacing"/>
+        <w:numPr>
+          <w:ilvl w:val="0"/>
+          <w:numId w:val="9"/>
+        </w:numPr>
+        <w:rPr>
+          <w:sz w:val="28"/>
+          <w:szCs w:val="28"/>
+        </w:rPr>
+      </w:pPr>
+      <w:r>
+        <w:rPr>
+          <w:sz w:val="28"/>
+          <w:szCs w:val="28"/>
+        </w:rPr>
+        <w:t>You have t</w:t>
+      </w:r>
+      <w:r>
+        <w:rPr>
+          <w:sz w:val="28"/>
+          <w:szCs w:val="28"/>
+        </w:rPr>
+        <w:t xml:space="preserve">o </w:t>
+      </w:r>
+      <w:r>
+        <w:rPr>
+          <w:sz w:val="28"/>
+          <w:szCs w:val="28"/>
+        </w:rPr>
+        <w:t>get</w:t>
+      </w:r>
+      <w:r>
+        <w:rPr>
+          <w:sz w:val="28"/>
+          <w:szCs w:val="28"/>
+        </w:rPr>
+        <w:t xml:space="preserve"> a</w:t>
+      </w:r>
+      <w:r>
+        <w:rPr>
+          <w:sz w:val="28"/>
+          <w:szCs w:val="28"/>
+        </w:rPr>
+        <w:t>n</w:t>
+      </w:r>
+      <w:r>
+        <w:rPr>
+          <w:sz w:val="28"/>
+          <w:szCs w:val="28"/>
+        </w:rPr>
+        <w:t xml:space="preserve"> object of PrintWriter</w:t>
+      </w:r>
+      <w:r>
+        <w:rPr>
+          <w:sz w:val="28"/>
+          <w:szCs w:val="28"/>
+        </w:rPr>
+        <w:t xml:space="preserve"> (text type)</w:t>
+      </w:r>
+      <w:r>
+        <w:rPr>
+          <w:sz w:val="28"/>
+          <w:szCs w:val="28"/>
+        </w:rPr>
+        <w:t xml:space="preserve"> or InputStream</w:t>
+      </w:r>
+      <w:r>
+        <w:rPr>
+          <w:sz w:val="28"/>
+          <w:szCs w:val="28"/>
+        </w:rPr>
+        <w:t xml:space="preserve"> (binary)</w:t>
+      </w:r>
+      <w:r>
+        <w:rPr>
+          <w:sz w:val="28"/>
+          <w:szCs w:val="28"/>
+        </w:rPr>
+        <w:t xml:space="preserve"> to write the response.</w:t>
+      </w:r>
+    </w:p>
+    <w:p>
+      <w:pPr>
+        <w:pStyle w:val="NoSpacing"/>
+        <w:ind w:left="720"/>
+        <w:rPr>
+          <w:b/>
+          <w:bCs/>
+          <w:sz w:val="28"/>
+          <w:szCs w:val="28"/>
+        </w:rPr>
+      </w:pPr>
+      <w:r>
+        <w:rPr>
+          <w:b/>
+          <w:bCs/>
+          <w:sz w:val="28"/>
+          <w:szCs w:val="28"/>
+        </w:rPr>
+        <w:t>PrintWriter out = response.getWriter();</w:t>
+      </w:r>
+    </w:p>
+    <w:p>
+      <w:pPr>
+        <w:pStyle w:val="NoSpacing"/>
+        <w:numPr>
+          <w:ilvl w:val="0"/>
+          <w:numId w:val="9"/>
+        </w:numPr>
+        <w:rPr>
+          <w:sz w:val="28"/>
+          <w:szCs w:val="28"/>
+        </w:rPr>
+      </w:pPr>
+      <w:r>
+        <w:rPr>
+          <w:sz w:val="28"/>
+          <w:szCs w:val="28"/>
+        </w:rPr>
+        <w:t>Write use response into the print() method.</w:t>
+      </w:r>
     </w:p>
     <w:sectPr>
       <w:pgSz w:w="12240" w:h="15840"/>
@@ -1232,6 +2132,95 @@
 <file path=word/numbering.xml><?xml version="1.0" encoding="utf-8"?>
 <w:numbering xmlns:wpc="http://schemas.microsoft.com/office/word/2010/wordprocessingCanvas" xmlns:cx="http://schemas.microsoft.com/office/drawing/2014/chartex" xmlns:cx1="http://schemas.microsoft.com/office/drawing/2015/9/8/chartex" xmlns:cx2="http://schemas.microsoft.com/office/drawing/2015/10/21/chartex" xmlns:cx3="http://schemas.microsoft.com/office/drawing/2016/5/9/chartex" xmlns:cx4="http://schemas.microsoft.com/office/drawing/2016/5/10/chartex" xmlns:cx5="http://schemas.microsoft.com/office/drawing/2016/5/11/chartex" xmlns:cx6="http://schemas.microsoft.com/office/drawing/2016/5/12/chartex" xmlns:cx7="http://schemas.microsoft.com/office/drawing/2016/5/13/chartex" xmlns:cx8="http://schemas.microsoft.com/office/drawing/2016/5/14/chartex" xmlns:mc="http://schemas.openxmlformats.org/markup-compatibility/2006" xmlns:aink="http://schemas.microsoft.com/office/drawing/2016/ink" xmlns:am3d="http://schemas.microsoft.com/office/drawing/2017/model3d" xmlns:o="urn:schemas-microsoft-com:office:office" xmlns:oel="http://schemas.microsoft.com/office/2019/extlst" xmlns:r="http://schemas.openxmlformats.org/officeDocument/2006/relationships" xmlns:m="http://schemas.openxmlformats.org/officeDocument/2006/math" xmlns:v="urn:schemas-microsoft-com:vml" xmlns:wp14="http://schemas.microsoft.com/office/word/2010/wordprocessingDrawing" xmlns:wp="http://schemas.openxmlformats.org/drawingml/2006/wordprocessingDrawing" xmlns:w10="urn:schemas-microsoft-com:office:word" xmlns:w="http://schemas.openxmlformats.org/wordprocessingml/2006/main" xmlns:w14="http://schemas.microsoft.com/office/word/2010/wordml" xmlns:w15="http://schemas.microsoft.com/office/word/2012/wordml" xmlns:w16cex="http://schemas.microsoft.com/office/word/2018/wordml/cex" xmlns:w16cid="http://schemas.microsoft.com/office/word/2016/wordml/cid" xmlns:w16="http://schemas.microsoft.com/office/word/2018/wordml" xmlns:w16sdtdh="http://schemas.microsoft.com/office/word/2020/wordml/sdtdatahash" xmlns:w16se="http://schemas.microsoft.com/office/word/2015/wordml/symex" xmlns:wpg="http://schemas.microsoft.com/office/word/2010/wordprocessingGroup" xmlns:wpi="http://schemas.microsoft.com/office/word/2010/wordprocessingInk" xmlns:wne="http://schemas.microsoft.com/office/word/2006/wordml" xmlns:wps="http://schemas.microsoft.com/office/word/2010/wordprocessingShape" mc:Ignorable="w14 w15 w16se w16cid w16 w16cex w16sdtdh wp14">
   <w:abstractNum w:abstractNumId="0" w15:restartNumberingAfterBreak="0">
+    <w:nsid w:val="061870D7"/>
+    <w:multiLevelType w:val="hybridMultilevel"/>
+    <w:tmpl w:val="EA22A39A"/>
+    <w:lvl w:ilvl="0" w:tplc="0409000F">
+      <w:start w:val="1"/>
+      <w:numFmt w:val="decimal"/>
+      <w:lvlText w:val="%1."/>
+      <w:lvlJc w:val="left"/>
+      <w:pPr>
+        <w:ind w:left="720" w:hanging="360"/>
+      </w:pPr>
+      <w:rPr>
+        <w:rFonts w:hint="default"/>
+      </w:rPr>
+    </w:lvl>
+    <w:lvl w:ilvl="1" w:tplc="04090019" w:tentative="1">
+      <w:start w:val="1"/>
+      <w:numFmt w:val="lowerLetter"/>
+      <w:lvlText w:val="%2."/>
+      <w:lvlJc w:val="left"/>
+      <w:pPr>
+        <w:ind w:left="1440" w:hanging="360"/>
+      </w:pPr>
+    </w:lvl>
+    <w:lvl w:ilvl="2" w:tplc="0409001B" w:tentative="1">
+      <w:start w:val="1"/>
+      <w:numFmt w:val="lowerRoman"/>
+      <w:lvlText w:val="%3."/>
+      <w:lvlJc w:val="right"/>
+      <w:pPr>
+        <w:ind w:left="2160" w:hanging="180"/>
+      </w:pPr>
+    </w:lvl>
+    <w:lvl w:ilvl="3" w:tplc="0409000F" w:tentative="1">
+      <w:start w:val="1"/>
+      <w:numFmt w:val="decimal"/>
+      <w:lvlText w:val="%4."/>
+      <w:lvlJc w:val="left"/>
+      <w:pPr>
+        <w:ind w:left="2880" w:hanging="360"/>
+      </w:pPr>
+    </w:lvl>
+    <w:lvl w:ilvl="4" w:tplc="04090019" w:tentative="1">
+      <w:start w:val="1"/>
+      <w:numFmt w:val="lowerLetter"/>
+      <w:lvlText w:val="%5."/>
+      <w:lvlJc w:val="left"/>
+      <w:pPr>
+        <w:ind w:left="3600" w:hanging="360"/>
+      </w:pPr>
+    </w:lvl>
+    <w:lvl w:ilvl="5" w:tplc="0409001B" w:tentative="1">
+      <w:start w:val="1"/>
+      <w:numFmt w:val="lowerRoman"/>
+      <w:lvlText w:val="%6."/>
+      <w:lvlJc w:val="right"/>
+      <w:pPr>
+        <w:ind w:left="4320" w:hanging="180"/>
+      </w:pPr>
+    </w:lvl>
+    <w:lvl w:ilvl="6" w:tplc="0409000F" w:tentative="1">
+      <w:start w:val="1"/>
+      <w:numFmt w:val="decimal"/>
+      <w:lvlText w:val="%7."/>
+      <w:lvlJc w:val="left"/>
+      <w:pPr>
+        <w:ind w:left="5040" w:hanging="360"/>
+      </w:pPr>
+    </w:lvl>
+    <w:lvl w:ilvl="7" w:tplc="04090019" w:tentative="1">
+      <w:start w:val="1"/>
+      <w:numFmt w:val="lowerLetter"/>
+      <w:lvlText w:val="%8."/>
+      <w:lvlJc w:val="left"/>
+      <w:pPr>
+        <w:ind w:left="5760" w:hanging="360"/>
+      </w:pPr>
+    </w:lvl>
+    <w:lvl w:ilvl="8" w:tplc="0409001B" w:tentative="1">
+      <w:start w:val="1"/>
+      <w:numFmt w:val="lowerRoman"/>
+      <w:lvlText w:val="%9."/>
+      <w:lvlJc w:val="right"/>
+      <w:pPr>
+        <w:ind w:left="6480" w:hanging="180"/>
+      </w:pPr>
+    </w:lvl>
+  </w:abstractNum>
+  <w:abstractNum w:abstractNumId="1" w15:restartNumberingAfterBreak="0">
     <w:nsid w:val="16E74F82"/>
     <w:multiLevelType w:val="hybridMultilevel"/>
     <w:tmpl w:val="277AF102"/>
@@ -1320,7 +2309,96 @@
       </w:pPr>
     </w:lvl>
   </w:abstractNum>
-  <w:abstractNum w:abstractNumId="1" w15:restartNumberingAfterBreak="0">
+  <w:abstractNum w:abstractNumId="2" w15:restartNumberingAfterBreak="0">
+    <w:nsid w:val="26247379"/>
+    <w:multiLevelType w:val="hybridMultilevel"/>
+    <w:tmpl w:val="18CC9FDE"/>
+    <w:lvl w:ilvl="0" w:tplc="0409000F">
+      <w:start w:val="1"/>
+      <w:numFmt w:val="decimal"/>
+      <w:lvlText w:val="%1."/>
+      <w:lvlJc w:val="left"/>
+      <w:pPr>
+        <w:ind w:left="720" w:hanging="360"/>
+      </w:pPr>
+      <w:rPr>
+        <w:rFonts w:hint="default"/>
+      </w:rPr>
+    </w:lvl>
+    <w:lvl w:ilvl="1" w:tplc="04090019">
+      <w:start w:val="1"/>
+      <w:numFmt w:val="lowerLetter"/>
+      <w:lvlText w:val="%2."/>
+      <w:lvlJc w:val="left"/>
+      <w:pPr>
+        <w:ind w:left="1440" w:hanging="360"/>
+      </w:pPr>
+    </w:lvl>
+    <w:lvl w:ilvl="2" w:tplc="0409001B" w:tentative="1">
+      <w:start w:val="1"/>
+      <w:numFmt w:val="lowerRoman"/>
+      <w:lvlText w:val="%3."/>
+      <w:lvlJc w:val="right"/>
+      <w:pPr>
+        <w:ind w:left="2160" w:hanging="180"/>
+      </w:pPr>
+    </w:lvl>
+    <w:lvl w:ilvl="3" w:tplc="0409000F" w:tentative="1">
+      <w:start w:val="1"/>
+      <w:numFmt w:val="decimal"/>
+      <w:lvlText w:val="%4."/>
+      <w:lvlJc w:val="left"/>
+      <w:pPr>
+        <w:ind w:left="2880" w:hanging="360"/>
+      </w:pPr>
+    </w:lvl>
+    <w:lvl w:ilvl="4" w:tplc="04090019" w:tentative="1">
+      <w:start w:val="1"/>
+      <w:numFmt w:val="lowerLetter"/>
+      <w:lvlText w:val="%5."/>
+      <w:lvlJc w:val="left"/>
+      <w:pPr>
+        <w:ind w:left="3600" w:hanging="360"/>
+      </w:pPr>
+    </w:lvl>
+    <w:lvl w:ilvl="5" w:tplc="0409001B" w:tentative="1">
+      <w:start w:val="1"/>
+      <w:numFmt w:val="lowerRoman"/>
+      <w:lvlText w:val="%6."/>
+      <w:lvlJc w:val="right"/>
+      <w:pPr>
+        <w:ind w:left="4320" w:hanging="180"/>
+      </w:pPr>
+    </w:lvl>
+    <w:lvl w:ilvl="6" w:tplc="0409000F" w:tentative="1">
+      <w:start w:val="1"/>
+      <w:numFmt w:val="decimal"/>
+      <w:lvlText w:val="%7."/>
+      <w:lvlJc w:val="left"/>
+      <w:pPr>
+        <w:ind w:left="5040" w:hanging="360"/>
+      </w:pPr>
+    </w:lvl>
+    <w:lvl w:ilvl="7" w:tplc="04090019" w:tentative="1">
+      <w:start w:val="1"/>
+      <w:numFmt w:val="lowerLetter"/>
+      <w:lvlText w:val="%8."/>
+      <w:lvlJc w:val="left"/>
+      <w:pPr>
+        <w:ind w:left="5760" w:hanging="360"/>
+      </w:pPr>
+    </w:lvl>
+    <w:lvl w:ilvl="8" w:tplc="0409001B" w:tentative="1">
+      <w:start w:val="1"/>
+      <w:numFmt w:val="lowerRoman"/>
+      <w:lvlText w:val="%9."/>
+      <w:lvlJc w:val="right"/>
+      <w:pPr>
+        <w:ind w:left="6480" w:hanging="180"/>
+      </w:pPr>
+    </w:lvl>
+  </w:abstractNum>
+  <w:abstractNum w:abstractNumId="3" w15:restartNumberingAfterBreak="0">
     <w:nsid w:val="3305734B"/>
     <w:multiLevelType w:val="hybridMultilevel"/>
     <w:tmpl w:val="9A38D066"/>
@@ -1409,7 +2487,7 @@
       </w:pPr>
     </w:lvl>
   </w:abstractNum>
-  <w:abstractNum w:abstractNumId="2" w15:restartNumberingAfterBreak="0">
+  <w:abstractNum w:abstractNumId="4" w15:restartNumberingAfterBreak="0">
     <w:nsid w:val="347B0E5A"/>
     <w:multiLevelType w:val="hybridMultilevel"/>
     <w:tmpl w:val="B384622E"/>
@@ -1498,7 +2576,187 @@
       </w:pPr>
     </w:lvl>
   </w:abstractNum>
-  <w:abstractNum w:abstractNumId="3" w15:restartNumberingAfterBreak="0">
+  <w:abstractNum w:abstractNumId="5" w15:restartNumberingAfterBreak="0">
+    <w:nsid w:val="55BC566D"/>
+    <w:multiLevelType w:val="hybridMultilevel"/>
+    <w:tmpl w:val="544659B8"/>
+    <w:lvl w:ilvl="0" w:tplc="0409000F">
+      <w:start w:val="1"/>
+      <w:numFmt w:val="decimal"/>
+      <w:lvlText w:val="%1."/>
+      <w:lvlJc w:val="left"/>
+      <w:pPr>
+        <w:ind w:left="720" w:hanging="360"/>
+      </w:pPr>
+      <w:rPr>
+        <w:rFonts w:hint="default"/>
+        <w:b w:val="0"/>
+        <w:u w:val="none"/>
+      </w:rPr>
+    </w:lvl>
+    <w:lvl w:ilvl="1" w:tplc="04090019" w:tentative="1">
+      <w:start w:val="1"/>
+      <w:numFmt w:val="lowerLetter"/>
+      <w:lvlText w:val="%2."/>
+      <w:lvlJc w:val="left"/>
+      <w:pPr>
+        <w:ind w:left="1440" w:hanging="360"/>
+      </w:pPr>
+    </w:lvl>
+    <w:lvl w:ilvl="2" w:tplc="0409001B" w:tentative="1">
+      <w:start w:val="1"/>
+      <w:numFmt w:val="lowerRoman"/>
+      <w:lvlText w:val="%3."/>
+      <w:lvlJc w:val="right"/>
+      <w:pPr>
+        <w:ind w:left="2160" w:hanging="180"/>
+      </w:pPr>
+    </w:lvl>
+    <w:lvl w:ilvl="3" w:tplc="0409000F" w:tentative="1">
+      <w:start w:val="1"/>
+      <w:numFmt w:val="decimal"/>
+      <w:lvlText w:val="%4."/>
+      <w:lvlJc w:val="left"/>
+      <w:pPr>
+        <w:ind w:left="2880" w:hanging="360"/>
+      </w:pPr>
+    </w:lvl>
+    <w:lvl w:ilvl="4" w:tplc="04090019" w:tentative="1">
+      <w:start w:val="1"/>
+      <w:numFmt w:val="lowerLetter"/>
+      <w:lvlText w:val="%5."/>
+      <w:lvlJc w:val="left"/>
+      <w:pPr>
+        <w:ind w:left="3600" w:hanging="360"/>
+      </w:pPr>
+    </w:lvl>
+    <w:lvl w:ilvl="5" w:tplc="0409001B" w:tentative="1">
+      <w:start w:val="1"/>
+      <w:numFmt w:val="lowerRoman"/>
+      <w:lvlText w:val="%6."/>
+      <w:lvlJc w:val="right"/>
+      <w:pPr>
+        <w:ind w:left="4320" w:hanging="180"/>
+      </w:pPr>
+    </w:lvl>
+    <w:lvl w:ilvl="6" w:tplc="0409000F" w:tentative="1">
+      <w:start w:val="1"/>
+      <w:numFmt w:val="decimal"/>
+      <w:lvlText w:val="%7."/>
+      <w:lvlJc w:val="left"/>
+      <w:pPr>
+        <w:ind w:left="5040" w:hanging="360"/>
+      </w:pPr>
+    </w:lvl>
+    <w:lvl w:ilvl="7" w:tplc="04090019" w:tentative="1">
+      <w:start w:val="1"/>
+      <w:numFmt w:val="lowerLetter"/>
+      <w:lvlText w:val="%8."/>
+      <w:lvlJc w:val="left"/>
+      <w:pPr>
+        <w:ind w:left="5760" w:hanging="360"/>
+      </w:pPr>
+    </w:lvl>
+    <w:lvl w:ilvl="8" w:tplc="0409001B" w:tentative="1">
+      <w:start w:val="1"/>
+      <w:numFmt w:val="lowerRoman"/>
+      <w:lvlText w:val="%9."/>
+      <w:lvlJc w:val="right"/>
+      <w:pPr>
+        <w:ind w:left="6480" w:hanging="180"/>
+      </w:pPr>
+    </w:lvl>
+  </w:abstractNum>
+  <w:abstractNum w:abstractNumId="6" w15:restartNumberingAfterBreak="0">
+    <w:nsid w:val="55D5116D"/>
+    <w:multiLevelType w:val="hybridMultilevel"/>
+    <w:tmpl w:val="D93EAF42"/>
+    <w:lvl w:ilvl="0" w:tplc="0409000F">
+      <w:start w:val="1"/>
+      <w:numFmt w:val="decimal"/>
+      <w:lvlText w:val="%1."/>
+      <w:lvlJc w:val="left"/>
+      <w:pPr>
+        <w:ind w:left="720" w:hanging="360"/>
+      </w:pPr>
+      <w:rPr>
+        <w:rFonts w:hint="default"/>
+      </w:rPr>
+    </w:lvl>
+    <w:lvl w:ilvl="1" w:tplc="04090019" w:tentative="1">
+      <w:start w:val="1"/>
+      <w:numFmt w:val="lowerLetter"/>
+      <w:lvlText w:val="%2."/>
+      <w:lvlJc w:val="left"/>
+      <w:pPr>
+        <w:ind w:left="1440" w:hanging="360"/>
+      </w:pPr>
+    </w:lvl>
+    <w:lvl w:ilvl="2" w:tplc="0409001B" w:tentative="1">
+      <w:start w:val="1"/>
+      <w:numFmt w:val="lowerRoman"/>
+      <w:lvlText w:val="%3."/>
+      <w:lvlJc w:val="right"/>
+      <w:pPr>
+        <w:ind w:left="2160" w:hanging="180"/>
+      </w:pPr>
+    </w:lvl>
+    <w:lvl w:ilvl="3" w:tplc="0409000F" w:tentative="1">
+      <w:start w:val="1"/>
+      <w:numFmt w:val="decimal"/>
+      <w:lvlText w:val="%4."/>
+      <w:lvlJc w:val="left"/>
+      <w:pPr>
+        <w:ind w:left="2880" w:hanging="360"/>
+      </w:pPr>
+    </w:lvl>
+    <w:lvl w:ilvl="4" w:tplc="04090019" w:tentative="1">
+      <w:start w:val="1"/>
+      <w:numFmt w:val="lowerLetter"/>
+      <w:lvlText w:val="%5."/>
+      <w:lvlJc w:val="left"/>
+      <w:pPr>
+        <w:ind w:left="3600" w:hanging="360"/>
+      </w:pPr>
+    </w:lvl>
+    <w:lvl w:ilvl="5" w:tplc="0409001B" w:tentative="1">
+      <w:start w:val="1"/>
+      <w:numFmt w:val="lowerRoman"/>
+      <w:lvlText w:val="%6."/>
+      <w:lvlJc w:val="right"/>
+      <w:pPr>
+        <w:ind w:left="4320" w:hanging="180"/>
+      </w:pPr>
+    </w:lvl>
+    <w:lvl w:ilvl="6" w:tplc="0409000F" w:tentative="1">
+      <w:start w:val="1"/>
+      <w:numFmt w:val="decimal"/>
+      <w:lvlText w:val="%7."/>
+      <w:lvlJc w:val="left"/>
+      <w:pPr>
+        <w:ind w:left="5040" w:hanging="360"/>
+      </w:pPr>
+    </w:lvl>
+    <w:lvl w:ilvl="7" w:tplc="04090019" w:tentative="1">
+      <w:start w:val="1"/>
+      <w:numFmt w:val="lowerLetter"/>
+      <w:lvlText w:val="%8."/>
+      <w:lvlJc w:val="left"/>
+      <w:pPr>
+        <w:ind w:left="5760" w:hanging="360"/>
+      </w:pPr>
+    </w:lvl>
+    <w:lvl w:ilvl="8" w:tplc="0409001B" w:tentative="1">
+      <w:start w:val="1"/>
+      <w:numFmt w:val="lowerRoman"/>
+      <w:lvlText w:val="%9."/>
+      <w:lvlJc w:val="right"/>
+      <w:pPr>
+        <w:ind w:left="6480" w:hanging="180"/>
+      </w:pPr>
+    </w:lvl>
+  </w:abstractNum>
+  <w:abstractNum w:abstractNumId="7" w15:restartNumberingAfterBreak="0">
     <w:nsid w:val="781B6ECE"/>
     <w:multiLevelType w:val="hybridMultilevel"/>
     <w:tmpl w:val="3CB67602"/>
@@ -1587,7 +2845,7 @@
       </w:pPr>
     </w:lvl>
   </w:abstractNum>
-  <w:abstractNum w:abstractNumId="4" w15:restartNumberingAfterBreak="0">
+  <w:abstractNum w:abstractNumId="8" w15:restartNumberingAfterBreak="0">
     <w:nsid w:val="7FD02A86"/>
     <w:multiLevelType w:val="hybridMultilevel"/>
     <w:tmpl w:val="F4120404"/>
@@ -1677,19 +2935,31 @@
     </w:lvl>
   </w:abstractNum>
   <w:num w:numId="1" w16cid:durableId="261767686">
+    <w:abstractNumId w:val="7"/>
+  </w:num>
+  <w:num w:numId="2" w16cid:durableId="650910480">
+    <w:abstractNumId w:val="4"/>
+  </w:num>
+  <w:num w:numId="3" w16cid:durableId="552037433">
+    <w:abstractNumId w:val="1"/>
+  </w:num>
+  <w:num w:numId="4" w16cid:durableId="256989859">
+    <w:abstractNumId w:val="8"/>
+  </w:num>
+  <w:num w:numId="5" w16cid:durableId="1616597382">
     <w:abstractNumId w:val="3"/>
   </w:num>
-  <w:num w:numId="2" w16cid:durableId="650910480">
+  <w:num w:numId="6" w16cid:durableId="1602303048">
+    <w:abstractNumId w:val="0"/>
+  </w:num>
+  <w:num w:numId="7" w16cid:durableId="1911841013">
+    <w:abstractNumId w:val="6"/>
+  </w:num>
+  <w:num w:numId="8" w16cid:durableId="1371370733">
     <w:abstractNumId w:val="2"/>
   </w:num>
-  <w:num w:numId="3" w16cid:durableId="552037433">
-    <w:abstractNumId w:val="0"/>
-  </w:num>
-  <w:num w:numId="4" w16cid:durableId="256989859">
-    <w:abstractNumId w:val="4"/>
-  </w:num>
-  <w:num w:numId="5" w16cid:durableId="1616597382">
-    <w:abstractNumId w:val="1"/>
+  <w:num w:numId="9" w16cid:durableId="42410947">
+    <w:abstractNumId w:val="5"/>
   </w:num>
 </w:numbering>
 </file>

</xml_diff>

<commit_message>
JSP Scripting and Implicit Object
JSP Scripting and Implicit Object
</commit_message>
<xml_diff>
--- a/docs/AdvanceJava.docx
+++ b/docs/AdvanceJava.docx
@@ -82,7 +82,23 @@
           <w:sz w:val="28"/>
           <w:szCs w:val="28"/>
         </w:rPr>
-        <w:t>To Run type of application you will required the server along with JDK</w:t>
+        <w:t xml:space="preserve">To Run type of application you will </w:t>
+      </w:r>
+      <w:proofErr w:type="gramStart"/>
+      <w:r>
+        <w:rPr>
+          <w:sz w:val="28"/>
+          <w:szCs w:val="28"/>
+        </w:rPr>
+        <w:t>required</w:t>
+      </w:r>
+      <w:proofErr w:type="gramEnd"/>
+      <w:r>
+        <w:rPr>
+          <w:sz w:val="28"/>
+          <w:szCs w:val="28"/>
+        </w:rPr>
+        <w:t xml:space="preserve"> the server along with JDK</w:t>
       </w:r>
     </w:p>
     <w:p>
@@ -102,7 +118,23 @@
           <w:sz w:val="28"/>
           <w:szCs w:val="28"/>
         </w:rPr>
-        <w:t>In these application you will use a client and server side technologies.</w:t>
+        <w:t xml:space="preserve">In </w:t>
+      </w:r>
+      <w:proofErr w:type="gramStart"/>
+      <w:r>
+        <w:rPr>
+          <w:sz w:val="28"/>
+          <w:szCs w:val="28"/>
+        </w:rPr>
+        <w:t>these application</w:t>
+      </w:r>
+      <w:proofErr w:type="gramEnd"/>
+      <w:r>
+        <w:rPr>
+          <w:sz w:val="28"/>
+          <w:szCs w:val="28"/>
+        </w:rPr>
+        <w:t xml:space="preserve"> you will use a client and server side technologies.</w:t>
       </w:r>
     </w:p>
     <w:p>
@@ -117,12 +149,37 @@
           <w:szCs w:val="28"/>
         </w:rPr>
       </w:pPr>
-      <w:r>
-        <w:rPr>
-          <w:sz w:val="28"/>
-          <w:szCs w:val="28"/>
-        </w:rPr>
-        <w:t>Jsp and servlet are the server side technologies.</w:t>
+      <w:proofErr w:type="spellStart"/>
+      <w:r>
+        <w:rPr>
+          <w:sz w:val="28"/>
+          <w:szCs w:val="28"/>
+        </w:rPr>
+        <w:t>Jsp</w:t>
+      </w:r>
+      <w:proofErr w:type="spellEnd"/>
+      <w:r>
+        <w:rPr>
+          <w:sz w:val="28"/>
+          <w:szCs w:val="28"/>
+        </w:rPr>
+        <w:t xml:space="preserve"> and servlet are the </w:t>
+      </w:r>
+      <w:proofErr w:type="gramStart"/>
+      <w:r>
+        <w:rPr>
+          <w:sz w:val="28"/>
+          <w:szCs w:val="28"/>
+        </w:rPr>
+        <w:t>server side</w:t>
+      </w:r>
+      <w:proofErr w:type="gramEnd"/>
+      <w:r>
+        <w:rPr>
+          <w:sz w:val="28"/>
+          <w:szCs w:val="28"/>
+        </w:rPr>
+        <w:t xml:space="preserve"> technologies.</w:t>
       </w:r>
     </w:p>
     <w:p>
@@ -655,7 +712,23 @@
           <w:sz w:val="28"/>
           <w:szCs w:val="28"/>
         </w:rPr>
-        <w:t>The application which can be execute from the browser over an network.</w:t>
+        <w:t xml:space="preserve">The application which can be execute from the browser over </w:t>
+      </w:r>
+      <w:proofErr w:type="gramStart"/>
+      <w:r>
+        <w:rPr>
+          <w:sz w:val="28"/>
+          <w:szCs w:val="28"/>
+        </w:rPr>
+        <w:t>an</w:t>
+      </w:r>
+      <w:proofErr w:type="gramEnd"/>
+      <w:r>
+        <w:rPr>
+          <w:sz w:val="28"/>
+          <w:szCs w:val="28"/>
+        </w:rPr>
+        <w:t xml:space="preserve"> network.</w:t>
       </w:r>
     </w:p>
     <w:p>
@@ -736,12 +809,21 @@
           <w:szCs w:val="28"/>
         </w:rPr>
       </w:pPr>
-      <w:r>
-        <w:rPr>
-          <w:sz w:val="28"/>
-          <w:szCs w:val="28"/>
-        </w:rPr>
-        <w:t>These application are informative web sites.</w:t>
+      <w:proofErr w:type="gramStart"/>
+      <w:r>
+        <w:rPr>
+          <w:sz w:val="28"/>
+          <w:szCs w:val="28"/>
+        </w:rPr>
+        <w:t>These application</w:t>
+      </w:r>
+      <w:proofErr w:type="gramEnd"/>
+      <w:r>
+        <w:rPr>
+          <w:sz w:val="28"/>
+          <w:szCs w:val="28"/>
+        </w:rPr>
+        <w:t xml:space="preserve"> are informative web sites.</w:t>
       </w:r>
     </w:p>
     <w:p>
@@ -1352,7 +1434,23 @@
           <w:sz w:val="28"/>
           <w:szCs w:val="28"/>
         </w:rPr>
-        <w:t>The HTML code has to add inside the java code and hence it is also known as HTML in JAVA</w:t>
+        <w:t xml:space="preserve">The HTML code </w:t>
+      </w:r>
+      <w:proofErr w:type="gramStart"/>
+      <w:r>
+        <w:rPr>
+          <w:sz w:val="28"/>
+          <w:szCs w:val="28"/>
+        </w:rPr>
+        <w:t>has to</w:t>
+      </w:r>
+      <w:proofErr w:type="gramEnd"/>
+      <w:r>
+        <w:rPr>
+          <w:sz w:val="28"/>
+          <w:szCs w:val="28"/>
+        </w:rPr>
+        <w:t xml:space="preserve"> add inside the java code and hence it is also known as HTML in JAVA</w:t>
       </w:r>
     </w:p>
     <w:p>
@@ -1392,7 +1490,23 @@
           <w:sz w:val="28"/>
           <w:szCs w:val="28"/>
         </w:rPr>
-        <w:t>Servlet is maintain by the server, that is object creation and object management will be taken case by Server.</w:t>
+        <w:t xml:space="preserve">Servlet is </w:t>
+      </w:r>
+      <w:proofErr w:type="gramStart"/>
+      <w:r>
+        <w:rPr>
+          <w:sz w:val="28"/>
+          <w:szCs w:val="28"/>
+        </w:rPr>
+        <w:t>maintain</w:t>
+      </w:r>
+      <w:proofErr w:type="gramEnd"/>
+      <w:r>
+        <w:rPr>
+          <w:sz w:val="28"/>
+          <w:szCs w:val="28"/>
+        </w:rPr>
+        <w:t xml:space="preserve"> by the server, that is object creation and object management will be taken case by Server.</w:t>
       </w:r>
     </w:p>
     <w:p>
@@ -1528,6 +1642,7 @@
         </w:rPr>
         <w:t xml:space="preserve">By Extending </w:t>
       </w:r>
+      <w:proofErr w:type="spellStart"/>
       <w:r>
         <w:rPr>
           <w:b/>
@@ -1537,6 +1652,7 @@
         </w:rPr>
         <w:t>GenericServlet</w:t>
       </w:r>
+      <w:proofErr w:type="spellEnd"/>
       <w:r>
         <w:rPr>
           <w:sz w:val="28"/>
@@ -1564,6 +1680,7 @@
         </w:rPr>
         <w:t xml:space="preserve">By Extending </w:t>
       </w:r>
+      <w:proofErr w:type="spellStart"/>
       <w:r>
         <w:rPr>
           <w:b/>
@@ -1573,6 +1690,7 @@
         </w:rPr>
         <w:t>HttpServlet</w:t>
       </w:r>
+      <w:proofErr w:type="spellEnd"/>
       <w:r>
         <w:rPr>
           <w:sz w:val="28"/>
@@ -1598,7 +1716,23 @@
           <w:sz w:val="28"/>
           <w:szCs w:val="28"/>
         </w:rPr>
-        <w:t>Create a java class use any one of the class as a super class.</w:t>
+        <w:t xml:space="preserve">Create a java class use any one of the </w:t>
+      </w:r>
+      <w:proofErr w:type="gramStart"/>
+      <w:r>
+        <w:rPr>
+          <w:sz w:val="28"/>
+          <w:szCs w:val="28"/>
+        </w:rPr>
+        <w:t>class</w:t>
+      </w:r>
+      <w:proofErr w:type="gramEnd"/>
+      <w:r>
+        <w:rPr>
+          <w:sz w:val="28"/>
+          <w:szCs w:val="28"/>
+        </w:rPr>
+        <w:t xml:space="preserve"> as a super class.</w:t>
       </w:r>
     </w:p>
     <w:p>
@@ -1886,8 +2020,33 @@
           <w:sz w:val="28"/>
           <w:szCs w:val="28"/>
         </w:rPr>
-        <w:t>You will required the object if HttpServletResponse</w:t>
-      </w:r>
+        <w:t xml:space="preserve">You will </w:t>
+      </w:r>
+      <w:proofErr w:type="gramStart"/>
+      <w:r>
+        <w:rPr>
+          <w:sz w:val="28"/>
+          <w:szCs w:val="28"/>
+        </w:rPr>
+        <w:t>required</w:t>
+      </w:r>
+      <w:proofErr w:type="gramEnd"/>
+      <w:r>
+        <w:rPr>
+          <w:sz w:val="28"/>
+          <w:szCs w:val="28"/>
+        </w:rPr>
+        <w:t xml:space="preserve"> the object if </w:t>
+      </w:r>
+      <w:proofErr w:type="spellStart"/>
+      <w:r>
+        <w:rPr>
+          <w:sz w:val="28"/>
+          <w:szCs w:val="28"/>
+        </w:rPr>
+        <w:t>HttpServletResponse</w:t>
+      </w:r>
+      <w:proofErr w:type="spellEnd"/>
     </w:p>
     <w:p>
       <w:pPr>
@@ -1909,7 +2068,23 @@
           <w:sz w:val="28"/>
           <w:szCs w:val="28"/>
         </w:rPr>
-        <w:t>You have to set the type of response which is also known as MIME type.</w:t>
+        <w:t xml:space="preserve">You </w:t>
+      </w:r>
+      <w:proofErr w:type="gramStart"/>
+      <w:r>
+        <w:rPr>
+          <w:sz w:val="28"/>
+          <w:szCs w:val="28"/>
+        </w:rPr>
+        <w:t>have to</w:t>
+      </w:r>
+      <w:proofErr w:type="gramEnd"/>
+      <w:r>
+        <w:rPr>
+          <w:sz w:val="28"/>
+          <w:szCs w:val="28"/>
+        </w:rPr>
+        <w:t xml:space="preserve"> set the type of response which is also known as MIME type.</w:t>
       </w:r>
     </w:p>
     <w:p>
@@ -1961,14 +2136,25 @@
         </w:rPr>
         <w:t>MIME type can be set using the response object method ‘</w:t>
       </w:r>
-      <w:r>
-        <w:rPr>
-          <w:b/>
-          <w:bCs/>
-          <w:sz w:val="28"/>
-          <w:szCs w:val="28"/>
-        </w:rPr>
-        <w:t>setContentType(“MIME_TYPE”)</w:t>
+      <w:proofErr w:type="spellStart"/>
+      <w:r>
+        <w:rPr>
+          <w:b/>
+          <w:bCs/>
+          <w:sz w:val="28"/>
+          <w:szCs w:val="28"/>
+        </w:rPr>
+        <w:t>setContentType</w:t>
+      </w:r>
+      <w:proofErr w:type="spellEnd"/>
+      <w:r>
+        <w:rPr>
+          <w:b/>
+          <w:bCs/>
+          <w:sz w:val="28"/>
+          <w:szCs w:val="28"/>
+        </w:rPr>
+        <w:t>(“MIME_TYPE”)</w:t>
       </w:r>
       <w:r>
         <w:rPr>
@@ -2012,14 +2198,30 @@
           <w:sz w:val="28"/>
           <w:szCs w:val="28"/>
         </w:rPr>
-        <w:t>You have t</w:t>
-      </w:r>
-      <w:r>
-        <w:rPr>
-          <w:sz w:val="28"/>
-          <w:szCs w:val="28"/>
-        </w:rPr>
-        <w:t xml:space="preserve">o </w:t>
+        <w:t xml:space="preserve">You </w:t>
+      </w:r>
+      <w:proofErr w:type="gramStart"/>
+      <w:r>
+        <w:rPr>
+          <w:sz w:val="28"/>
+          <w:szCs w:val="28"/>
+        </w:rPr>
+        <w:t>have t</w:t>
+      </w:r>
+      <w:r>
+        <w:rPr>
+          <w:sz w:val="28"/>
+          <w:szCs w:val="28"/>
+        </w:rPr>
+        <w:t>o</w:t>
+      </w:r>
+      <w:proofErr w:type="gramEnd"/>
+      <w:r>
+        <w:rPr>
+          <w:sz w:val="28"/>
+          <w:szCs w:val="28"/>
+        </w:rPr>
+        <w:t xml:space="preserve"> </w:t>
       </w:r>
       <w:r>
         <w:rPr>
@@ -2047,8 +2249,17 @@
           <w:sz w:val="28"/>
           <w:szCs w:val="28"/>
         </w:rPr>
-        <w:t xml:space="preserve"> object of PrintWriter</w:t>
-      </w:r>
+        <w:t xml:space="preserve"> object of </w:t>
+      </w:r>
+      <w:proofErr w:type="spellStart"/>
+      <w:r>
+        <w:rPr>
+          <w:sz w:val="28"/>
+          <w:szCs w:val="28"/>
+        </w:rPr>
+        <w:t>PrintWriter</w:t>
+      </w:r>
+      <w:proofErr w:type="spellEnd"/>
       <w:r>
         <w:rPr>
           <w:sz w:val="28"/>
@@ -2061,8 +2272,17 @@
           <w:sz w:val="28"/>
           <w:szCs w:val="28"/>
         </w:rPr>
-        <w:t xml:space="preserve"> or InputStream</w:t>
-      </w:r>
+        <w:t xml:space="preserve"> or </w:t>
+      </w:r>
+      <w:proofErr w:type="spellStart"/>
+      <w:r>
+        <w:rPr>
+          <w:sz w:val="28"/>
+          <w:szCs w:val="28"/>
+        </w:rPr>
+        <w:t>InputStream</w:t>
+      </w:r>
+      <w:proofErr w:type="spellEnd"/>
       <w:r>
         <w:rPr>
           <w:sz w:val="28"/>
@@ -2089,14 +2309,47 @@
           <w:szCs w:val="28"/>
         </w:rPr>
       </w:pPr>
-      <w:r>
-        <w:rPr>
-          <w:b/>
-          <w:bCs/>
-          <w:sz w:val="28"/>
-          <w:szCs w:val="28"/>
-        </w:rPr>
-        <w:t>PrintWriter out = response.getWriter();</w:t>
+      <w:proofErr w:type="spellStart"/>
+      <w:r>
+        <w:rPr>
+          <w:b/>
+          <w:bCs/>
+          <w:sz w:val="28"/>
+          <w:szCs w:val="28"/>
+        </w:rPr>
+        <w:t>PrintWriter</w:t>
+      </w:r>
+      <w:proofErr w:type="spellEnd"/>
+      <w:r>
+        <w:rPr>
+          <w:b/>
+          <w:bCs/>
+          <w:sz w:val="28"/>
+          <w:szCs w:val="28"/>
+        </w:rPr>
+        <w:t xml:space="preserve"> out = </w:t>
+      </w:r>
+      <w:proofErr w:type="spellStart"/>
+      <w:proofErr w:type="gramStart"/>
+      <w:r>
+        <w:rPr>
+          <w:b/>
+          <w:bCs/>
+          <w:sz w:val="28"/>
+          <w:szCs w:val="28"/>
+        </w:rPr>
+        <w:t>response.getWriter</w:t>
+      </w:r>
+      <w:proofErr w:type="spellEnd"/>
+      <w:proofErr w:type="gramEnd"/>
+      <w:r>
+        <w:rPr>
+          <w:b/>
+          <w:bCs/>
+          <w:sz w:val="28"/>
+          <w:szCs w:val="28"/>
+        </w:rPr>
+        <w:t>();</w:t>
       </w:r>
     </w:p>
     <w:p>
@@ -2116,7 +2369,23 @@
           <w:sz w:val="28"/>
           <w:szCs w:val="28"/>
         </w:rPr>
-        <w:t>Write use response into the print() method.</w:t>
+        <w:t xml:space="preserve">Write use response into the </w:t>
+      </w:r>
+      <w:proofErr w:type="gramStart"/>
+      <w:r>
+        <w:rPr>
+          <w:sz w:val="28"/>
+          <w:szCs w:val="28"/>
+        </w:rPr>
+        <w:t>print(</w:t>
+      </w:r>
+      <w:proofErr w:type="gramEnd"/>
+      <w:r>
+        <w:rPr>
+          <w:sz w:val="28"/>
+          <w:szCs w:val="28"/>
+        </w:rPr>
+        <w:t>) method.</w:t>
       </w:r>
     </w:p>
     <w:p>
@@ -2192,7 +2461,39 @@
           <w:sz w:val="28"/>
           <w:szCs w:val="28"/>
         </w:rPr>
-        <w:t>To Handle a request you can use the HttpServletRequest Object</w:t>
+        <w:t xml:space="preserve">To Handle a </w:t>
+      </w:r>
+      <w:proofErr w:type="gramStart"/>
+      <w:r>
+        <w:rPr>
+          <w:sz w:val="28"/>
+          <w:szCs w:val="28"/>
+        </w:rPr>
+        <w:t>request</w:t>
+      </w:r>
+      <w:proofErr w:type="gramEnd"/>
+      <w:r>
+        <w:rPr>
+          <w:sz w:val="28"/>
+          <w:szCs w:val="28"/>
+        </w:rPr>
+        <w:t xml:space="preserve"> you can use the </w:t>
+      </w:r>
+      <w:proofErr w:type="spellStart"/>
+      <w:r>
+        <w:rPr>
+          <w:sz w:val="28"/>
+          <w:szCs w:val="28"/>
+        </w:rPr>
+        <w:t>HttpServletRequest</w:t>
+      </w:r>
+      <w:proofErr w:type="spellEnd"/>
+      <w:r>
+        <w:rPr>
+          <w:sz w:val="28"/>
+          <w:szCs w:val="28"/>
+        </w:rPr>
+        <w:t xml:space="preserve"> Object</w:t>
       </w:r>
       <w:r>
         <w:rPr>
@@ -2245,7 +2546,23 @@
           <w:sz w:val="28"/>
           <w:szCs w:val="28"/>
         </w:rPr>
-        <w:t>Request can also be consider as a URL.</w:t>
+        <w:t xml:space="preserve">Request can also be </w:t>
+      </w:r>
+      <w:proofErr w:type="gramStart"/>
+      <w:r>
+        <w:rPr>
+          <w:sz w:val="28"/>
+          <w:szCs w:val="28"/>
+        </w:rPr>
+        <w:t>consider</w:t>
+      </w:r>
+      <w:proofErr w:type="gramEnd"/>
+      <w:r>
+        <w:rPr>
+          <w:sz w:val="28"/>
+          <w:szCs w:val="28"/>
+        </w:rPr>
+        <w:t xml:space="preserve"> as a URL.</w:t>
       </w:r>
       <w:r>
         <w:rPr>
@@ -2484,7 +2801,23 @@
           <w:sz w:val="28"/>
           <w:szCs w:val="28"/>
         </w:rPr>
-        <w:t xml:space="preserve">There can be a multiple parameters in the URL which must be separated by ‘&amp;’ </w:t>
+        <w:t xml:space="preserve">There can be </w:t>
+      </w:r>
+      <w:proofErr w:type="gramStart"/>
+      <w:r>
+        <w:rPr>
+          <w:sz w:val="28"/>
+          <w:szCs w:val="28"/>
+        </w:rPr>
+        <w:t>a multiple parameters</w:t>
+      </w:r>
+      <w:proofErr w:type="gramEnd"/>
+      <w:r>
+        <w:rPr>
+          <w:sz w:val="28"/>
+          <w:szCs w:val="28"/>
+        </w:rPr>
+        <w:t xml:space="preserve"> in the URL which must be separated by ‘&amp;’ </w:t>
       </w:r>
     </w:p>
     <w:p>
@@ -2504,7 +2837,23 @@
           <w:sz w:val="28"/>
           <w:szCs w:val="28"/>
         </w:rPr>
-        <w:t>To Get the parameter from the request you can use a request object and getParameter method.</w:t>
+        <w:t xml:space="preserve">To Get the parameter from the request you can use a request object and </w:t>
+      </w:r>
+      <w:proofErr w:type="spellStart"/>
+      <w:r>
+        <w:rPr>
+          <w:sz w:val="28"/>
+          <w:szCs w:val="28"/>
+        </w:rPr>
+        <w:t>getParameter</w:t>
+      </w:r>
+      <w:proofErr w:type="spellEnd"/>
+      <w:r>
+        <w:rPr>
+          <w:sz w:val="28"/>
+          <w:szCs w:val="28"/>
+        </w:rPr>
+        <w:t xml:space="preserve"> method.</w:t>
       </w:r>
     </w:p>
     <w:p>
@@ -2536,12 +2885,37 @@
           <w:szCs w:val="28"/>
         </w:rPr>
       </w:pPr>
-      <w:r>
-        <w:rPr>
-          <w:sz w:val="28"/>
-          <w:szCs w:val="28"/>
-        </w:rPr>
-        <w:t xml:space="preserve">Request.getParameter(“Key”) : String </w:t>
+      <w:proofErr w:type="spellStart"/>
+      <w:r>
+        <w:rPr>
+          <w:sz w:val="28"/>
+          <w:szCs w:val="28"/>
+        </w:rPr>
+        <w:t>Request.getParameter</w:t>
+      </w:r>
+      <w:proofErr w:type="spellEnd"/>
+      <w:r>
+        <w:rPr>
+          <w:sz w:val="28"/>
+          <w:szCs w:val="28"/>
+        </w:rPr>
+        <w:t>(“Key”</w:t>
+      </w:r>
+      <w:proofErr w:type="gramStart"/>
+      <w:r>
+        <w:rPr>
+          <w:sz w:val="28"/>
+          <w:szCs w:val="28"/>
+        </w:rPr>
+        <w:t>) :</w:t>
+      </w:r>
+      <w:proofErr w:type="gramEnd"/>
+      <w:r>
+        <w:rPr>
+          <w:sz w:val="28"/>
+          <w:szCs w:val="28"/>
+        </w:rPr>
+        <w:t xml:space="preserve"> String </w:t>
       </w:r>
     </w:p>
     <w:p>
@@ -2717,7 +3091,1660 @@
           <w:sz w:val="28"/>
           <w:szCs w:val="28"/>
         </w:rPr>
-        <w:t>Paste the jar file inside the application at location src/main/webapp/WEB-INF/lib</w:t>
+        <w:t xml:space="preserve">Paste the jar file inside the application at location </w:t>
+      </w:r>
+      <w:proofErr w:type="spellStart"/>
+      <w:r>
+        <w:rPr>
+          <w:sz w:val="28"/>
+          <w:szCs w:val="28"/>
+        </w:rPr>
+        <w:t>src</w:t>
+      </w:r>
+      <w:proofErr w:type="spellEnd"/>
+      <w:r>
+        <w:rPr>
+          <w:sz w:val="28"/>
+          <w:szCs w:val="28"/>
+        </w:rPr>
+        <w:t>/main/webapp/WEB-INF/lib</w:t>
+      </w:r>
+    </w:p>
+    <w:p>
+      <w:pPr>
+        <w:pStyle w:val="NoSpacing"/>
+        <w:rPr>
+          <w:sz w:val="28"/>
+          <w:szCs w:val="28"/>
+        </w:rPr>
+      </w:pPr>
+    </w:p>
+    <w:p>
+      <w:pPr>
+        <w:pStyle w:val="NoSpacing"/>
+        <w:rPr>
+          <w:sz w:val="28"/>
+          <w:szCs w:val="28"/>
+        </w:rPr>
+      </w:pPr>
+    </w:p>
+    <w:p>
+      <w:pPr>
+        <w:rPr>
+          <w:sz w:val="28"/>
+          <w:szCs w:val="28"/>
+        </w:rPr>
+      </w:pPr>
+      <w:r>
+        <w:rPr>
+          <w:sz w:val="28"/>
+          <w:szCs w:val="28"/>
+        </w:rPr>
+        <w:br w:type="page"/>
+      </w:r>
+    </w:p>
+    <w:p>
+      <w:pPr>
+        <w:pStyle w:val="NoSpacing"/>
+        <w:rPr>
+          <w:b/>
+          <w:bCs/>
+          <w:sz w:val="28"/>
+          <w:szCs w:val="28"/>
+        </w:rPr>
+      </w:pPr>
+      <w:r>
+        <w:rPr>
+          <w:b/>
+          <w:bCs/>
+          <w:sz w:val="28"/>
+          <w:szCs w:val="28"/>
+        </w:rPr>
+        <w:lastRenderedPageBreak/>
+        <w:t>JSP (Java Server Pages)</w:t>
+      </w:r>
+    </w:p>
+    <w:p>
+      <w:pPr>
+        <w:pStyle w:val="NoSpacing"/>
+        <w:numPr>
+          <w:ilvl w:val="0"/>
+          <w:numId w:val="13"/>
+        </w:numPr>
+        <w:rPr>
+          <w:sz w:val="28"/>
+          <w:szCs w:val="28"/>
+        </w:rPr>
+      </w:pPr>
+      <w:r>
+        <w:rPr>
+          <w:sz w:val="28"/>
+          <w:szCs w:val="28"/>
+        </w:rPr>
+        <w:t>JSP is used to create dynamic web pages.</w:t>
+      </w:r>
+    </w:p>
+    <w:p>
+      <w:pPr>
+        <w:pStyle w:val="NoSpacing"/>
+        <w:numPr>
+          <w:ilvl w:val="0"/>
+          <w:numId w:val="13"/>
+        </w:numPr>
+        <w:rPr>
+          <w:sz w:val="28"/>
+          <w:szCs w:val="28"/>
+        </w:rPr>
+      </w:pPr>
+      <w:r>
+        <w:rPr>
+          <w:sz w:val="28"/>
+          <w:szCs w:val="28"/>
+        </w:rPr>
+        <w:t>JSP is mainly used for designing a web pages.</w:t>
+      </w:r>
+    </w:p>
+    <w:p>
+      <w:pPr>
+        <w:pStyle w:val="NoSpacing"/>
+        <w:numPr>
+          <w:ilvl w:val="0"/>
+          <w:numId w:val="13"/>
+        </w:numPr>
+        <w:rPr>
+          <w:sz w:val="28"/>
+          <w:szCs w:val="28"/>
+        </w:rPr>
+      </w:pPr>
+      <w:r>
+        <w:rPr>
+          <w:sz w:val="28"/>
+          <w:szCs w:val="28"/>
+        </w:rPr>
+        <w:t xml:space="preserve">On JSP you can use HTML code directly. </w:t>
+      </w:r>
+    </w:p>
+    <w:p>
+      <w:pPr>
+        <w:pStyle w:val="NoSpacing"/>
+        <w:numPr>
+          <w:ilvl w:val="0"/>
+          <w:numId w:val="13"/>
+        </w:numPr>
+        <w:rPr>
+          <w:sz w:val="28"/>
+          <w:szCs w:val="28"/>
+        </w:rPr>
+      </w:pPr>
+      <w:r>
+        <w:rPr>
+          <w:sz w:val="28"/>
+          <w:szCs w:val="28"/>
+        </w:rPr>
+        <w:t>Along with HTML code you can also use CSS, JS, JAVA code as well.</w:t>
+      </w:r>
+    </w:p>
+    <w:p>
+      <w:pPr>
+        <w:pStyle w:val="NoSpacing"/>
+        <w:numPr>
+          <w:ilvl w:val="0"/>
+          <w:numId w:val="13"/>
+        </w:numPr>
+        <w:rPr>
+          <w:sz w:val="28"/>
+          <w:szCs w:val="28"/>
+        </w:rPr>
+      </w:pPr>
+      <w:r>
+        <w:rPr>
+          <w:sz w:val="28"/>
+          <w:szCs w:val="28"/>
+        </w:rPr>
+        <w:t>You can write a java code inside HTML and hence it is also known as JAVA in HTML</w:t>
+      </w:r>
+      <w:r>
+        <w:rPr>
+          <w:sz w:val="28"/>
+          <w:szCs w:val="28"/>
+        </w:rPr>
+        <w:t>.</w:t>
+      </w:r>
+    </w:p>
+    <w:p>
+      <w:pPr>
+        <w:pStyle w:val="NoSpacing"/>
+        <w:numPr>
+          <w:ilvl w:val="0"/>
+          <w:numId w:val="13"/>
+        </w:numPr>
+        <w:rPr>
+          <w:sz w:val="28"/>
+          <w:szCs w:val="28"/>
+        </w:rPr>
+      </w:pPr>
+      <w:r>
+        <w:rPr>
+          <w:sz w:val="28"/>
+          <w:szCs w:val="28"/>
+        </w:rPr>
+        <w:t>JSP page extension is .</w:t>
+      </w:r>
+      <w:proofErr w:type="spellStart"/>
+      <w:r>
+        <w:rPr>
+          <w:sz w:val="28"/>
+          <w:szCs w:val="28"/>
+        </w:rPr>
+        <w:t>jsp</w:t>
+      </w:r>
+      <w:proofErr w:type="spellEnd"/>
+    </w:p>
+    <w:p>
+      <w:pPr>
+        <w:pStyle w:val="NoSpacing"/>
+        <w:numPr>
+          <w:ilvl w:val="0"/>
+          <w:numId w:val="13"/>
+        </w:numPr>
+        <w:rPr>
+          <w:sz w:val="28"/>
+          <w:szCs w:val="28"/>
+        </w:rPr>
+      </w:pPr>
+      <w:r>
+        <w:rPr>
+          <w:sz w:val="28"/>
+          <w:szCs w:val="28"/>
+        </w:rPr>
+        <w:t>Every JSP page converted into servlet first at the time of execution.</w:t>
+      </w:r>
+    </w:p>
+    <w:p>
+      <w:pPr>
+        <w:pStyle w:val="NoSpacing"/>
+        <w:numPr>
+          <w:ilvl w:val="0"/>
+          <w:numId w:val="13"/>
+        </w:numPr>
+        <w:rPr>
+          <w:sz w:val="28"/>
+          <w:szCs w:val="28"/>
+        </w:rPr>
+      </w:pPr>
+      <w:r>
+        <w:rPr>
+          <w:sz w:val="28"/>
+          <w:szCs w:val="28"/>
+        </w:rPr>
+        <w:t>The by default URL of the JSP page is /</w:t>
+      </w:r>
+      <w:proofErr w:type="spellStart"/>
+      <w:r>
+        <w:rPr>
+          <w:sz w:val="28"/>
+          <w:szCs w:val="28"/>
+        </w:rPr>
+        <w:t>pagename.jsp</w:t>
+      </w:r>
+      <w:proofErr w:type="spellEnd"/>
+    </w:p>
+    <w:p>
+      <w:pPr>
+        <w:pStyle w:val="NoSpacing"/>
+        <w:numPr>
+          <w:ilvl w:val="0"/>
+          <w:numId w:val="13"/>
+        </w:numPr>
+        <w:rPr>
+          <w:sz w:val="28"/>
+          <w:szCs w:val="28"/>
+        </w:rPr>
+      </w:pPr>
+      <w:r>
+        <w:rPr>
+          <w:sz w:val="28"/>
+          <w:szCs w:val="28"/>
+        </w:rPr>
+        <w:t xml:space="preserve">JSP </w:t>
+      </w:r>
+      <w:proofErr w:type="gramStart"/>
+      <w:r>
+        <w:rPr>
+          <w:sz w:val="28"/>
+          <w:szCs w:val="28"/>
+        </w:rPr>
+        <w:t>has to</w:t>
+      </w:r>
+      <w:proofErr w:type="gramEnd"/>
+      <w:r>
+        <w:rPr>
+          <w:sz w:val="28"/>
+          <w:szCs w:val="28"/>
+        </w:rPr>
+        <w:t xml:space="preserve"> be created inside webapp</w:t>
+      </w:r>
+    </w:p>
+    <w:p>
+      <w:pPr>
+        <w:pStyle w:val="NoSpacing"/>
+        <w:rPr>
+          <w:sz w:val="28"/>
+          <w:szCs w:val="28"/>
+        </w:rPr>
+      </w:pPr>
+    </w:p>
+    <w:p>
+      <w:pPr>
+        <w:rPr>
+          <w:b/>
+          <w:bCs/>
+          <w:sz w:val="28"/>
+          <w:szCs w:val="28"/>
+          <w:u w:val="single"/>
+        </w:rPr>
+      </w:pPr>
+      <w:r>
+        <w:rPr>
+          <w:b/>
+          <w:bCs/>
+          <w:sz w:val="28"/>
+          <w:szCs w:val="28"/>
+          <w:u w:val="single"/>
+        </w:rPr>
+        <w:br w:type="page"/>
+      </w:r>
+    </w:p>
+    <w:p>
+      <w:pPr>
+        <w:pStyle w:val="NoSpacing"/>
+        <w:rPr>
+          <w:b/>
+          <w:bCs/>
+          <w:sz w:val="28"/>
+          <w:szCs w:val="28"/>
+          <w:u w:val="single"/>
+        </w:rPr>
+      </w:pPr>
+      <w:r>
+        <w:rPr>
+          <w:b/>
+          <w:bCs/>
+          <w:sz w:val="28"/>
+          <w:szCs w:val="28"/>
+          <w:u w:val="single"/>
+        </w:rPr>
+        <w:lastRenderedPageBreak/>
+        <w:t>Scripting Elements/Tags</w:t>
+      </w:r>
+    </w:p>
+    <w:p>
+      <w:pPr>
+        <w:pStyle w:val="NoSpacing"/>
+        <w:numPr>
+          <w:ilvl w:val="0"/>
+          <w:numId w:val="14"/>
+        </w:numPr>
+        <w:rPr>
+          <w:sz w:val="28"/>
+          <w:szCs w:val="28"/>
+        </w:rPr>
+      </w:pPr>
+      <w:r>
+        <w:rPr>
+          <w:sz w:val="28"/>
+          <w:szCs w:val="28"/>
+        </w:rPr>
+        <w:t>These tags are used to write a java code on the JSP page.</w:t>
+      </w:r>
+    </w:p>
+    <w:p>
+      <w:pPr>
+        <w:pStyle w:val="NoSpacing"/>
+        <w:numPr>
+          <w:ilvl w:val="0"/>
+          <w:numId w:val="14"/>
+        </w:numPr>
+        <w:rPr>
+          <w:sz w:val="28"/>
+          <w:szCs w:val="28"/>
+        </w:rPr>
+      </w:pPr>
+      <w:r>
+        <w:rPr>
+          <w:sz w:val="28"/>
+          <w:szCs w:val="28"/>
+        </w:rPr>
+        <w:t>The java code is required on the JSP page to make it dynamic</w:t>
+      </w:r>
+      <w:r>
+        <w:rPr>
+          <w:sz w:val="28"/>
+          <w:szCs w:val="28"/>
+        </w:rPr>
+        <w:t xml:space="preserve"> page</w:t>
+      </w:r>
+      <w:r>
+        <w:rPr>
+          <w:sz w:val="28"/>
+          <w:szCs w:val="28"/>
+        </w:rPr>
+        <w:t>.</w:t>
+      </w:r>
+    </w:p>
+    <w:p>
+      <w:pPr>
+        <w:pStyle w:val="NoSpacing"/>
+        <w:numPr>
+          <w:ilvl w:val="0"/>
+          <w:numId w:val="14"/>
+        </w:numPr>
+        <w:rPr>
+          <w:sz w:val="28"/>
+          <w:szCs w:val="28"/>
+        </w:rPr>
+      </w:pPr>
+      <w:r>
+        <w:rPr>
+          <w:sz w:val="28"/>
+          <w:szCs w:val="28"/>
+        </w:rPr>
+        <w:t>There are 3 types of scripting tags</w:t>
+      </w:r>
+    </w:p>
+    <w:p>
+      <w:pPr>
+        <w:pStyle w:val="NoSpacing"/>
+        <w:numPr>
+          <w:ilvl w:val="1"/>
+          <w:numId w:val="14"/>
+        </w:numPr>
+        <w:rPr>
+          <w:sz w:val="28"/>
+          <w:szCs w:val="28"/>
+        </w:rPr>
+      </w:pPr>
+      <w:proofErr w:type="spellStart"/>
+      <w:r>
+        <w:rPr>
+          <w:sz w:val="28"/>
+          <w:szCs w:val="28"/>
+        </w:rPr>
+        <w:t>Scriptlet</w:t>
+      </w:r>
+      <w:proofErr w:type="spellEnd"/>
+      <w:r>
+        <w:rPr>
+          <w:sz w:val="28"/>
+          <w:szCs w:val="28"/>
+        </w:rPr>
+        <w:t xml:space="preserve"> Tag</w:t>
+      </w:r>
+    </w:p>
+    <w:p>
+      <w:pPr>
+        <w:pStyle w:val="NoSpacing"/>
+        <w:numPr>
+          <w:ilvl w:val="2"/>
+          <w:numId w:val="14"/>
+        </w:numPr>
+        <w:rPr>
+          <w:sz w:val="28"/>
+          <w:szCs w:val="28"/>
+        </w:rPr>
+      </w:pPr>
+      <w:r>
+        <w:rPr>
+          <w:sz w:val="28"/>
+          <w:szCs w:val="28"/>
+        </w:rPr>
+        <w:t>This tag is use to added a java code on JSP page.</w:t>
+      </w:r>
+    </w:p>
+    <w:p>
+      <w:pPr>
+        <w:pStyle w:val="NoSpacing"/>
+        <w:numPr>
+          <w:ilvl w:val="2"/>
+          <w:numId w:val="14"/>
+        </w:numPr>
+        <w:rPr>
+          <w:sz w:val="28"/>
+          <w:szCs w:val="28"/>
+        </w:rPr>
+      </w:pPr>
+      <w:r>
+        <w:rPr>
+          <w:sz w:val="28"/>
+          <w:szCs w:val="28"/>
+        </w:rPr>
+        <w:t>The code added in side this tag is a local code , which gets added inside service method after conversion.</w:t>
+      </w:r>
+    </w:p>
+    <w:p>
+      <w:pPr>
+        <w:pStyle w:val="NoSpacing"/>
+        <w:numPr>
+          <w:ilvl w:val="2"/>
+          <w:numId w:val="14"/>
+        </w:numPr>
+        <w:rPr>
+          <w:sz w:val="28"/>
+          <w:szCs w:val="28"/>
+        </w:rPr>
+      </w:pPr>
+      <w:r>
+        <w:rPr>
+          <w:sz w:val="28"/>
+          <w:szCs w:val="28"/>
+        </w:rPr>
+        <w:t xml:space="preserve">The variables created inside this are the local </w:t>
+      </w:r>
+      <w:r>
+        <w:rPr>
+          <w:sz w:val="28"/>
+          <w:szCs w:val="28"/>
+        </w:rPr>
+        <w:t>variables</w:t>
+      </w:r>
+      <w:r>
+        <w:rPr>
+          <w:sz w:val="28"/>
+          <w:szCs w:val="28"/>
+        </w:rPr>
+        <w:t>.</w:t>
+      </w:r>
+    </w:p>
+    <w:p>
+      <w:pPr>
+        <w:pStyle w:val="NoSpacing"/>
+        <w:numPr>
+          <w:ilvl w:val="2"/>
+          <w:numId w:val="14"/>
+        </w:numPr>
+        <w:rPr>
+          <w:sz w:val="28"/>
+          <w:szCs w:val="28"/>
+        </w:rPr>
+      </w:pPr>
+      <w:r>
+        <w:rPr>
+          <w:sz w:val="28"/>
+          <w:szCs w:val="28"/>
+        </w:rPr>
+        <w:t>Syntax:</w:t>
+      </w:r>
+    </w:p>
+    <w:p>
+      <w:pPr>
+        <w:pStyle w:val="NoSpacing"/>
+        <w:ind w:left="2160"/>
+        <w:rPr>
+          <w:sz w:val="28"/>
+          <w:szCs w:val="28"/>
+        </w:rPr>
+      </w:pPr>
+      <w:r>
+        <w:rPr>
+          <w:sz w:val="28"/>
+          <w:szCs w:val="28"/>
+          <w:highlight w:val="yellow"/>
+        </w:rPr>
+        <w:t>&lt;%   Java Code %&gt;</w:t>
+      </w:r>
+    </w:p>
+    <w:p>
+      <w:pPr>
+        <w:pStyle w:val="NoSpacing"/>
+        <w:numPr>
+          <w:ilvl w:val="1"/>
+          <w:numId w:val="14"/>
+        </w:numPr>
+        <w:rPr>
+          <w:sz w:val="28"/>
+          <w:szCs w:val="28"/>
+        </w:rPr>
+      </w:pPr>
+      <w:r>
+        <w:rPr>
+          <w:sz w:val="28"/>
+          <w:szCs w:val="28"/>
+        </w:rPr>
+        <w:t>Expression Tag</w:t>
+      </w:r>
+    </w:p>
+    <w:p>
+      <w:pPr>
+        <w:pStyle w:val="NoSpacing"/>
+        <w:numPr>
+          <w:ilvl w:val="2"/>
+          <w:numId w:val="14"/>
+        </w:numPr>
+        <w:rPr>
+          <w:sz w:val="28"/>
+          <w:szCs w:val="28"/>
+        </w:rPr>
+      </w:pPr>
+      <w:r>
+        <w:rPr>
+          <w:sz w:val="28"/>
+          <w:szCs w:val="28"/>
+        </w:rPr>
+        <w:t>You can execute and display expression result on the browser using this tag.</w:t>
+      </w:r>
+    </w:p>
+    <w:p>
+      <w:pPr>
+        <w:pStyle w:val="NoSpacing"/>
+        <w:numPr>
+          <w:ilvl w:val="2"/>
+          <w:numId w:val="14"/>
+        </w:numPr>
+        <w:rPr>
+          <w:sz w:val="28"/>
+          <w:szCs w:val="28"/>
+        </w:rPr>
+      </w:pPr>
+      <w:r>
+        <w:rPr>
+          <w:sz w:val="28"/>
+          <w:szCs w:val="28"/>
+        </w:rPr>
+        <w:t>The expression added in side this will included inside the service method.</w:t>
+      </w:r>
+    </w:p>
+    <w:p>
+      <w:pPr>
+        <w:pStyle w:val="NoSpacing"/>
+        <w:numPr>
+          <w:ilvl w:val="2"/>
+          <w:numId w:val="14"/>
+        </w:numPr>
+        <w:rPr>
+          <w:sz w:val="28"/>
+          <w:szCs w:val="28"/>
+        </w:rPr>
+      </w:pPr>
+      <w:r>
+        <w:rPr>
+          <w:sz w:val="28"/>
+          <w:szCs w:val="28"/>
+        </w:rPr>
+        <w:t xml:space="preserve">The code added inside this tag will be a part of </w:t>
+      </w:r>
+      <w:proofErr w:type="spellStart"/>
+      <w:r>
+        <w:rPr>
+          <w:sz w:val="28"/>
+          <w:szCs w:val="28"/>
+        </w:rPr>
+        <w:t>out.print</w:t>
+      </w:r>
+      <w:proofErr w:type="spellEnd"/>
+      <w:r>
+        <w:rPr>
+          <w:sz w:val="28"/>
+          <w:szCs w:val="28"/>
+        </w:rPr>
+        <w:t>(expression).</w:t>
+      </w:r>
+    </w:p>
+    <w:p>
+      <w:pPr>
+        <w:pStyle w:val="NoSpacing"/>
+        <w:numPr>
+          <w:ilvl w:val="2"/>
+          <w:numId w:val="14"/>
+        </w:numPr>
+        <w:rPr>
+          <w:sz w:val="28"/>
+          <w:szCs w:val="28"/>
+        </w:rPr>
+      </w:pPr>
+      <w:r>
+        <w:rPr>
+          <w:sz w:val="28"/>
+          <w:szCs w:val="28"/>
+        </w:rPr>
+        <w:t>Syntax:</w:t>
+      </w:r>
+    </w:p>
+    <w:p>
+      <w:pPr>
+        <w:pStyle w:val="NoSpacing"/>
+        <w:ind w:left="2160"/>
+        <w:rPr>
+          <w:sz w:val="28"/>
+          <w:szCs w:val="28"/>
+        </w:rPr>
+      </w:pPr>
+      <w:r>
+        <w:rPr>
+          <w:sz w:val="28"/>
+          <w:szCs w:val="28"/>
+          <w:highlight w:val="yellow"/>
+        </w:rPr>
+        <w:t xml:space="preserve">&lt;%=   </w:t>
+      </w:r>
+      <w:r>
+        <w:rPr>
+          <w:sz w:val="28"/>
+          <w:szCs w:val="28"/>
+          <w:highlight w:val="yellow"/>
+        </w:rPr>
+        <w:t xml:space="preserve">Java </w:t>
+      </w:r>
+      <w:proofErr w:type="gramStart"/>
+      <w:r>
+        <w:rPr>
+          <w:sz w:val="28"/>
+          <w:szCs w:val="28"/>
+          <w:highlight w:val="yellow"/>
+        </w:rPr>
+        <w:t>Expression  %</w:t>
+      </w:r>
+      <w:proofErr w:type="gramEnd"/>
+      <w:r>
+        <w:rPr>
+          <w:sz w:val="28"/>
+          <w:szCs w:val="28"/>
+          <w:highlight w:val="yellow"/>
+        </w:rPr>
+        <w:t>&gt;</w:t>
+      </w:r>
+    </w:p>
+    <w:p>
+      <w:pPr>
+        <w:pStyle w:val="NoSpacing"/>
+        <w:numPr>
+          <w:ilvl w:val="1"/>
+          <w:numId w:val="14"/>
+        </w:numPr>
+        <w:rPr>
+          <w:sz w:val="28"/>
+          <w:szCs w:val="28"/>
+        </w:rPr>
+      </w:pPr>
+      <w:r>
+        <w:rPr>
+          <w:sz w:val="28"/>
+          <w:szCs w:val="28"/>
+        </w:rPr>
+        <w:t>Declaration Tag</w:t>
+      </w:r>
+    </w:p>
+    <w:p>
+      <w:pPr>
+        <w:pStyle w:val="NoSpacing"/>
+        <w:numPr>
+          <w:ilvl w:val="2"/>
+          <w:numId w:val="14"/>
+        </w:numPr>
+        <w:rPr>
+          <w:sz w:val="28"/>
+          <w:szCs w:val="28"/>
+        </w:rPr>
+      </w:pPr>
+      <w:r>
+        <w:rPr>
+          <w:sz w:val="28"/>
+          <w:szCs w:val="28"/>
+        </w:rPr>
+        <w:t>This tag is use to write the instance level code.</w:t>
+      </w:r>
+    </w:p>
+    <w:p>
+      <w:pPr>
+        <w:pStyle w:val="NoSpacing"/>
+        <w:numPr>
+          <w:ilvl w:val="2"/>
+          <w:numId w:val="14"/>
+        </w:numPr>
+        <w:rPr>
+          <w:sz w:val="28"/>
+          <w:szCs w:val="28"/>
+        </w:rPr>
+      </w:pPr>
+      <w:r>
+        <w:rPr>
+          <w:sz w:val="28"/>
+          <w:szCs w:val="28"/>
+        </w:rPr>
+        <w:t xml:space="preserve">Using this tag you can create a </w:t>
+      </w:r>
+      <w:proofErr w:type="gramStart"/>
+      <w:r>
+        <w:rPr>
+          <w:sz w:val="28"/>
+          <w:szCs w:val="28"/>
+        </w:rPr>
+        <w:t>methods</w:t>
+      </w:r>
+      <w:proofErr w:type="gramEnd"/>
+      <w:r>
+        <w:rPr>
+          <w:sz w:val="28"/>
+          <w:szCs w:val="28"/>
+        </w:rPr>
+        <w:t>, static variable.</w:t>
+      </w:r>
+    </w:p>
+    <w:p>
+      <w:pPr>
+        <w:pStyle w:val="NoSpacing"/>
+        <w:numPr>
+          <w:ilvl w:val="2"/>
+          <w:numId w:val="14"/>
+        </w:numPr>
+        <w:rPr>
+          <w:sz w:val="28"/>
+          <w:szCs w:val="28"/>
+        </w:rPr>
+      </w:pPr>
+      <w:r>
+        <w:rPr>
+          <w:sz w:val="28"/>
+          <w:szCs w:val="28"/>
+        </w:rPr>
+        <w:t>You can also create static methods using this tag.</w:t>
+      </w:r>
+    </w:p>
+    <w:p>
+      <w:pPr>
+        <w:pStyle w:val="NoSpacing"/>
+        <w:numPr>
+          <w:ilvl w:val="2"/>
+          <w:numId w:val="14"/>
+        </w:numPr>
+        <w:rPr>
+          <w:sz w:val="28"/>
+          <w:szCs w:val="28"/>
+        </w:rPr>
+      </w:pPr>
+      <w:r>
+        <w:rPr>
+          <w:sz w:val="28"/>
+          <w:szCs w:val="28"/>
+        </w:rPr>
+        <w:t>Syntax:</w:t>
+      </w:r>
+    </w:p>
+    <w:p>
+      <w:pPr>
+        <w:pStyle w:val="NoSpacing"/>
+        <w:ind w:left="2160"/>
+        <w:rPr>
+          <w:sz w:val="28"/>
+          <w:szCs w:val="28"/>
+        </w:rPr>
+      </w:pPr>
+      <w:r>
+        <w:rPr>
+          <w:sz w:val="28"/>
+          <w:szCs w:val="28"/>
+          <w:highlight w:val="yellow"/>
+        </w:rPr>
+        <w:t>&lt;%!   Java Code   %&gt;</w:t>
+      </w:r>
+    </w:p>
+    <w:p>
+      <w:pPr>
+        <w:pStyle w:val="NoSpacing"/>
+        <w:rPr>
+          <w:sz w:val="28"/>
+          <w:szCs w:val="28"/>
+        </w:rPr>
+      </w:pPr>
+    </w:p>
+    <w:p>
+      <w:pPr>
+        <w:rPr>
+          <w:sz w:val="28"/>
+          <w:szCs w:val="28"/>
+        </w:rPr>
+      </w:pPr>
+      <w:r>
+        <w:rPr>
+          <w:sz w:val="28"/>
+          <w:szCs w:val="28"/>
+        </w:rPr>
+        <w:br w:type="page"/>
+      </w:r>
+    </w:p>
+    <w:p>
+      <w:pPr>
+        <w:pStyle w:val="NoSpacing"/>
+        <w:rPr>
+          <w:b/>
+          <w:bCs/>
+          <w:sz w:val="28"/>
+          <w:szCs w:val="28"/>
+          <w:u w:val="single"/>
+        </w:rPr>
+      </w:pPr>
+      <w:r>
+        <w:rPr>
+          <w:b/>
+          <w:bCs/>
+          <w:sz w:val="28"/>
+          <w:szCs w:val="28"/>
+          <w:u w:val="single"/>
+        </w:rPr>
+        <w:lastRenderedPageBreak/>
+        <w:t>Implicit Object</w:t>
+      </w:r>
+    </w:p>
+    <w:p>
+      <w:pPr>
+        <w:pStyle w:val="NoSpacing"/>
+        <w:numPr>
+          <w:ilvl w:val="0"/>
+          <w:numId w:val="15"/>
+        </w:numPr>
+        <w:rPr>
+          <w:sz w:val="28"/>
+          <w:szCs w:val="28"/>
+          <w:u w:val="single"/>
+        </w:rPr>
+      </w:pPr>
+      <w:r>
+        <w:rPr>
+          <w:sz w:val="28"/>
+          <w:szCs w:val="28"/>
+        </w:rPr>
+        <w:t>Every JSP page has some object which are internally provided by the server.</w:t>
+      </w:r>
+    </w:p>
+    <w:p>
+      <w:pPr>
+        <w:pStyle w:val="NoSpacing"/>
+        <w:numPr>
+          <w:ilvl w:val="0"/>
+          <w:numId w:val="15"/>
+        </w:numPr>
+        <w:rPr>
+          <w:sz w:val="28"/>
+          <w:szCs w:val="28"/>
+        </w:rPr>
+      </w:pPr>
+      <w:r>
+        <w:rPr>
+          <w:sz w:val="28"/>
+          <w:szCs w:val="28"/>
+        </w:rPr>
+        <w:t xml:space="preserve">There </w:t>
+      </w:r>
+      <w:proofErr w:type="gramStart"/>
+      <w:r>
+        <w:rPr>
+          <w:sz w:val="28"/>
+          <w:szCs w:val="28"/>
+        </w:rPr>
+        <w:t>are</w:t>
+      </w:r>
+      <w:proofErr w:type="gramEnd"/>
+      <w:r>
+        <w:rPr>
+          <w:sz w:val="28"/>
+          <w:szCs w:val="28"/>
+        </w:rPr>
+        <w:t xml:space="preserve"> total 9 implicit object present on every JSP page</w:t>
+      </w:r>
+    </w:p>
+    <w:tbl>
+      <w:tblPr>
+        <w:tblStyle w:val="TableGrid"/>
+        <w:tblW w:w="0" w:type="auto"/>
+        <w:tblInd w:w="720" w:type="dxa"/>
+        <w:tblLook w:val="04A0" w:firstRow="1" w:lastRow="0" w:firstColumn="1" w:lastColumn="0" w:noHBand="0" w:noVBand="1"/>
+      </w:tblPr>
+      <w:tblGrid>
+        <w:gridCol w:w="2155"/>
+        <w:gridCol w:w="3330"/>
+      </w:tblGrid>
+      <w:tr>
+        <w:tc>
+          <w:tcPr>
+            <w:tcW w:w="2155" w:type="dxa"/>
+            <w:shd w:val="clear" w:color="auto" w:fill="000000" w:themeFill="text1"/>
+          </w:tcPr>
+          <w:p>
+            <w:pPr>
+              <w:pStyle w:val="NoSpacing"/>
+              <w:rPr>
+                <w:b/>
+                <w:bCs/>
+                <w:color w:val="FFFFFF" w:themeColor="background1"/>
+                <w:sz w:val="28"/>
+                <w:szCs w:val="28"/>
+              </w:rPr>
+            </w:pPr>
+            <w:r>
+              <w:rPr>
+                <w:b/>
+                <w:bCs/>
+                <w:color w:val="FFFFFF" w:themeColor="background1"/>
+                <w:sz w:val="28"/>
+                <w:szCs w:val="28"/>
+              </w:rPr>
+              <w:t>Object Name</w:t>
+            </w:r>
+          </w:p>
+        </w:tc>
+        <w:tc>
+          <w:tcPr>
+            <w:tcW w:w="3330" w:type="dxa"/>
+            <w:shd w:val="clear" w:color="auto" w:fill="000000" w:themeFill="text1"/>
+          </w:tcPr>
+          <w:p>
+            <w:pPr>
+              <w:pStyle w:val="NoSpacing"/>
+              <w:rPr>
+                <w:b/>
+                <w:bCs/>
+                <w:color w:val="FFFFFF" w:themeColor="background1"/>
+                <w:sz w:val="28"/>
+                <w:szCs w:val="28"/>
+              </w:rPr>
+            </w:pPr>
+            <w:r>
+              <w:rPr>
+                <w:b/>
+                <w:bCs/>
+                <w:color w:val="FFFFFF" w:themeColor="background1"/>
+                <w:sz w:val="28"/>
+                <w:szCs w:val="28"/>
+              </w:rPr>
+              <w:t>Class/Interface Name</w:t>
+            </w:r>
+          </w:p>
+        </w:tc>
+      </w:tr>
+      <w:tr>
+        <w:tc>
+          <w:tcPr>
+            <w:tcW w:w="2155" w:type="dxa"/>
+          </w:tcPr>
+          <w:p>
+            <w:pPr>
+              <w:pStyle w:val="NoSpacing"/>
+              <w:rPr>
+                <w:sz w:val="28"/>
+                <w:szCs w:val="28"/>
+              </w:rPr>
+            </w:pPr>
+            <w:r>
+              <w:rPr>
+                <w:sz w:val="28"/>
+                <w:szCs w:val="28"/>
+              </w:rPr>
+              <w:t>request</w:t>
+            </w:r>
+          </w:p>
+        </w:tc>
+        <w:tc>
+          <w:tcPr>
+            <w:tcW w:w="3330" w:type="dxa"/>
+          </w:tcPr>
+          <w:p>
+            <w:pPr>
+              <w:pStyle w:val="NoSpacing"/>
+              <w:rPr>
+                <w:sz w:val="28"/>
+                <w:szCs w:val="28"/>
+              </w:rPr>
+            </w:pPr>
+            <w:proofErr w:type="spellStart"/>
+            <w:r>
+              <w:rPr>
+                <w:sz w:val="28"/>
+                <w:szCs w:val="28"/>
+              </w:rPr>
+              <w:t>HttpServletRequest</w:t>
+            </w:r>
+            <w:proofErr w:type="spellEnd"/>
+          </w:p>
+        </w:tc>
+      </w:tr>
+      <w:tr>
+        <w:tc>
+          <w:tcPr>
+            <w:tcW w:w="2155" w:type="dxa"/>
+          </w:tcPr>
+          <w:p>
+            <w:pPr>
+              <w:pStyle w:val="NoSpacing"/>
+              <w:rPr>
+                <w:sz w:val="28"/>
+                <w:szCs w:val="28"/>
+              </w:rPr>
+            </w:pPr>
+            <w:r>
+              <w:rPr>
+                <w:sz w:val="28"/>
+                <w:szCs w:val="28"/>
+              </w:rPr>
+              <w:t>response</w:t>
+            </w:r>
+          </w:p>
+        </w:tc>
+        <w:tc>
+          <w:tcPr>
+            <w:tcW w:w="3330" w:type="dxa"/>
+          </w:tcPr>
+          <w:p>
+            <w:pPr>
+              <w:pStyle w:val="NoSpacing"/>
+              <w:rPr>
+                <w:sz w:val="28"/>
+                <w:szCs w:val="28"/>
+              </w:rPr>
+            </w:pPr>
+            <w:proofErr w:type="spellStart"/>
+            <w:r>
+              <w:rPr>
+                <w:sz w:val="28"/>
+                <w:szCs w:val="28"/>
+              </w:rPr>
+              <w:t>HttpServletRe</w:t>
+            </w:r>
+            <w:r>
+              <w:rPr>
+                <w:sz w:val="28"/>
+                <w:szCs w:val="28"/>
+              </w:rPr>
+              <w:t>sponse</w:t>
+            </w:r>
+            <w:proofErr w:type="spellEnd"/>
+          </w:p>
+        </w:tc>
+      </w:tr>
+      <w:tr>
+        <w:tc>
+          <w:tcPr>
+            <w:tcW w:w="2155" w:type="dxa"/>
+          </w:tcPr>
+          <w:p>
+            <w:pPr>
+              <w:pStyle w:val="NoSpacing"/>
+              <w:rPr>
+                <w:sz w:val="28"/>
+                <w:szCs w:val="28"/>
+              </w:rPr>
+            </w:pPr>
+            <w:r>
+              <w:rPr>
+                <w:sz w:val="28"/>
+                <w:szCs w:val="28"/>
+              </w:rPr>
+              <w:t>session</w:t>
+            </w:r>
+          </w:p>
+        </w:tc>
+        <w:tc>
+          <w:tcPr>
+            <w:tcW w:w="3330" w:type="dxa"/>
+          </w:tcPr>
+          <w:p>
+            <w:pPr>
+              <w:pStyle w:val="NoSpacing"/>
+              <w:rPr>
+                <w:sz w:val="28"/>
+                <w:szCs w:val="28"/>
+              </w:rPr>
+            </w:pPr>
+            <w:proofErr w:type="spellStart"/>
+            <w:r>
+              <w:rPr>
+                <w:sz w:val="28"/>
+                <w:szCs w:val="28"/>
+              </w:rPr>
+              <w:t>HttpSession</w:t>
+            </w:r>
+            <w:proofErr w:type="spellEnd"/>
+          </w:p>
+        </w:tc>
+      </w:tr>
+      <w:tr>
+        <w:tc>
+          <w:tcPr>
+            <w:tcW w:w="2155" w:type="dxa"/>
+          </w:tcPr>
+          <w:p>
+            <w:pPr>
+              <w:pStyle w:val="NoSpacing"/>
+              <w:rPr>
+                <w:sz w:val="28"/>
+                <w:szCs w:val="28"/>
+              </w:rPr>
+            </w:pPr>
+            <w:r>
+              <w:rPr>
+                <w:sz w:val="28"/>
+                <w:szCs w:val="28"/>
+              </w:rPr>
+              <w:t>application</w:t>
+            </w:r>
+          </w:p>
+        </w:tc>
+        <w:tc>
+          <w:tcPr>
+            <w:tcW w:w="3330" w:type="dxa"/>
+          </w:tcPr>
+          <w:p>
+            <w:pPr>
+              <w:pStyle w:val="NoSpacing"/>
+              <w:rPr>
+                <w:sz w:val="28"/>
+                <w:szCs w:val="28"/>
+              </w:rPr>
+            </w:pPr>
+            <w:proofErr w:type="spellStart"/>
+            <w:r>
+              <w:rPr>
+                <w:sz w:val="28"/>
+                <w:szCs w:val="28"/>
+              </w:rPr>
+              <w:t>ServletCotext</w:t>
+            </w:r>
+            <w:proofErr w:type="spellEnd"/>
+          </w:p>
+        </w:tc>
+      </w:tr>
+      <w:tr>
+        <w:tc>
+          <w:tcPr>
+            <w:tcW w:w="2155" w:type="dxa"/>
+          </w:tcPr>
+          <w:p>
+            <w:pPr>
+              <w:pStyle w:val="NoSpacing"/>
+              <w:rPr>
+                <w:sz w:val="28"/>
+                <w:szCs w:val="28"/>
+              </w:rPr>
+            </w:pPr>
+            <w:r>
+              <w:rPr>
+                <w:sz w:val="28"/>
+                <w:szCs w:val="28"/>
+              </w:rPr>
+              <w:t>out</w:t>
+            </w:r>
+          </w:p>
+        </w:tc>
+        <w:tc>
+          <w:tcPr>
+            <w:tcW w:w="3330" w:type="dxa"/>
+          </w:tcPr>
+          <w:p>
+            <w:pPr>
+              <w:pStyle w:val="NoSpacing"/>
+              <w:rPr>
+                <w:sz w:val="28"/>
+                <w:szCs w:val="28"/>
+              </w:rPr>
+            </w:pPr>
+            <w:proofErr w:type="spellStart"/>
+            <w:r>
+              <w:rPr>
+                <w:sz w:val="28"/>
+                <w:szCs w:val="28"/>
+              </w:rPr>
+              <w:t>JspWriter</w:t>
+            </w:r>
+            <w:proofErr w:type="spellEnd"/>
+            <w:r>
+              <w:rPr>
+                <w:sz w:val="28"/>
+                <w:szCs w:val="28"/>
+              </w:rPr>
+              <w:t xml:space="preserve"> (</w:t>
+            </w:r>
+            <w:proofErr w:type="spellStart"/>
+            <w:r>
+              <w:rPr>
+                <w:sz w:val="28"/>
+                <w:szCs w:val="28"/>
+              </w:rPr>
+              <w:t>PrintWriter</w:t>
+            </w:r>
+            <w:proofErr w:type="spellEnd"/>
+            <w:r>
+              <w:rPr>
+                <w:sz w:val="28"/>
+                <w:szCs w:val="28"/>
+              </w:rPr>
+              <w:t>)</w:t>
+            </w:r>
+          </w:p>
+        </w:tc>
+      </w:tr>
+      <w:tr>
+        <w:tc>
+          <w:tcPr>
+            <w:tcW w:w="2155" w:type="dxa"/>
+          </w:tcPr>
+          <w:p>
+            <w:pPr>
+              <w:pStyle w:val="NoSpacing"/>
+              <w:rPr>
+                <w:sz w:val="28"/>
+                <w:szCs w:val="28"/>
+              </w:rPr>
+            </w:pPr>
+            <w:r>
+              <w:rPr>
+                <w:sz w:val="28"/>
+                <w:szCs w:val="28"/>
+              </w:rPr>
+              <w:t>page</w:t>
+            </w:r>
+          </w:p>
+        </w:tc>
+        <w:tc>
+          <w:tcPr>
+            <w:tcW w:w="3330" w:type="dxa"/>
+          </w:tcPr>
+          <w:p>
+            <w:pPr>
+              <w:pStyle w:val="NoSpacing"/>
+              <w:rPr>
+                <w:sz w:val="28"/>
+                <w:szCs w:val="28"/>
+              </w:rPr>
+            </w:pPr>
+            <w:r>
+              <w:rPr>
+                <w:sz w:val="28"/>
+                <w:szCs w:val="28"/>
+              </w:rPr>
+              <w:t>this (in java)</w:t>
+            </w:r>
+          </w:p>
+        </w:tc>
+      </w:tr>
+      <w:tr>
+        <w:tc>
+          <w:tcPr>
+            <w:tcW w:w="2155" w:type="dxa"/>
+          </w:tcPr>
+          <w:p>
+            <w:pPr>
+              <w:pStyle w:val="NoSpacing"/>
+              <w:rPr>
+                <w:sz w:val="28"/>
+                <w:szCs w:val="28"/>
+              </w:rPr>
+            </w:pPr>
+            <w:proofErr w:type="spellStart"/>
+            <w:r>
+              <w:rPr>
+                <w:sz w:val="28"/>
+                <w:szCs w:val="28"/>
+              </w:rPr>
+              <w:t>pageContext</w:t>
+            </w:r>
+            <w:proofErr w:type="spellEnd"/>
+          </w:p>
+        </w:tc>
+        <w:tc>
+          <w:tcPr>
+            <w:tcW w:w="3330" w:type="dxa"/>
+          </w:tcPr>
+          <w:p>
+            <w:pPr>
+              <w:pStyle w:val="NoSpacing"/>
+              <w:rPr>
+                <w:sz w:val="28"/>
+                <w:szCs w:val="28"/>
+              </w:rPr>
+            </w:pPr>
+            <w:proofErr w:type="spellStart"/>
+            <w:r>
+              <w:rPr>
+                <w:sz w:val="28"/>
+                <w:szCs w:val="28"/>
+              </w:rPr>
+              <w:t>PageContext</w:t>
+            </w:r>
+            <w:proofErr w:type="spellEnd"/>
+          </w:p>
+        </w:tc>
+      </w:tr>
+      <w:tr>
+        <w:tc>
+          <w:tcPr>
+            <w:tcW w:w="2155" w:type="dxa"/>
+          </w:tcPr>
+          <w:p>
+            <w:pPr>
+              <w:pStyle w:val="NoSpacing"/>
+              <w:rPr>
+                <w:sz w:val="28"/>
+                <w:szCs w:val="28"/>
+              </w:rPr>
+            </w:pPr>
+            <w:r>
+              <w:rPr>
+                <w:sz w:val="28"/>
+                <w:szCs w:val="28"/>
+              </w:rPr>
+              <w:t>config</w:t>
+            </w:r>
+          </w:p>
+        </w:tc>
+        <w:tc>
+          <w:tcPr>
+            <w:tcW w:w="3330" w:type="dxa"/>
+          </w:tcPr>
+          <w:p>
+            <w:pPr>
+              <w:pStyle w:val="NoSpacing"/>
+              <w:rPr>
+                <w:sz w:val="28"/>
+                <w:szCs w:val="28"/>
+              </w:rPr>
+            </w:pPr>
+            <w:proofErr w:type="spellStart"/>
+            <w:r>
+              <w:rPr>
+                <w:sz w:val="28"/>
+                <w:szCs w:val="28"/>
+              </w:rPr>
+              <w:t>ServletConfig</w:t>
+            </w:r>
+            <w:proofErr w:type="spellEnd"/>
+          </w:p>
+        </w:tc>
+      </w:tr>
+      <w:tr>
+        <w:tc>
+          <w:tcPr>
+            <w:tcW w:w="2155" w:type="dxa"/>
+          </w:tcPr>
+          <w:p>
+            <w:pPr>
+              <w:pStyle w:val="NoSpacing"/>
+              <w:rPr>
+                <w:sz w:val="28"/>
+                <w:szCs w:val="28"/>
+              </w:rPr>
+            </w:pPr>
+            <w:r>
+              <w:rPr>
+                <w:sz w:val="28"/>
+                <w:szCs w:val="28"/>
+              </w:rPr>
+              <w:t>exception</w:t>
+            </w:r>
+          </w:p>
+        </w:tc>
+        <w:tc>
+          <w:tcPr>
+            <w:tcW w:w="3330" w:type="dxa"/>
+          </w:tcPr>
+          <w:p>
+            <w:pPr>
+              <w:pStyle w:val="NoSpacing"/>
+              <w:rPr>
+                <w:sz w:val="28"/>
+                <w:szCs w:val="28"/>
+              </w:rPr>
+            </w:pPr>
+            <w:r>
+              <w:rPr>
+                <w:sz w:val="28"/>
+                <w:szCs w:val="28"/>
+              </w:rPr>
+              <w:t>Throwable</w:t>
+            </w:r>
+          </w:p>
+        </w:tc>
+      </w:tr>
+    </w:tbl>
+    <w:p>
+      <w:pPr>
+        <w:pStyle w:val="NoSpacing"/>
+        <w:ind w:left="720"/>
+        <w:rPr>
+          <w:sz w:val="28"/>
+          <w:szCs w:val="28"/>
+        </w:rPr>
+      </w:pPr>
+    </w:p>
+    <w:p>
+      <w:pPr>
+        <w:pStyle w:val="NoSpacing"/>
+        <w:ind w:left="720"/>
+        <w:rPr>
+          <w:b/>
+          <w:bCs/>
+          <w:color w:val="FF0000"/>
+          <w:sz w:val="28"/>
+          <w:szCs w:val="28"/>
+        </w:rPr>
+      </w:pPr>
+      <w:r>
+        <w:rPr>
+          <w:sz w:val="28"/>
+          <w:szCs w:val="28"/>
+        </w:rPr>
+        <w:t xml:space="preserve">Note: </w:t>
+      </w:r>
+      <w:r>
+        <w:rPr>
+          <w:b/>
+          <w:bCs/>
+          <w:color w:val="FF0000"/>
+          <w:sz w:val="28"/>
+          <w:szCs w:val="28"/>
+          <w:highlight w:val="yellow"/>
+        </w:rPr>
+        <w:t xml:space="preserve">These implicit Object are only accessible inside </w:t>
+      </w:r>
+      <w:proofErr w:type="spellStart"/>
+      <w:r>
+        <w:rPr>
+          <w:b/>
+          <w:bCs/>
+          <w:color w:val="FF0000"/>
+          <w:sz w:val="28"/>
+          <w:szCs w:val="28"/>
+          <w:highlight w:val="yellow"/>
+        </w:rPr>
+        <w:t>Scriptlet</w:t>
+      </w:r>
+      <w:proofErr w:type="spellEnd"/>
+      <w:r>
+        <w:rPr>
+          <w:b/>
+          <w:bCs/>
+          <w:color w:val="FF0000"/>
+          <w:sz w:val="28"/>
+          <w:szCs w:val="28"/>
+          <w:highlight w:val="yellow"/>
+        </w:rPr>
+        <w:t xml:space="preserve"> and Expression tag</w:t>
+      </w:r>
+      <w:r>
+        <w:rPr>
+          <w:b/>
+          <w:bCs/>
+          <w:color w:val="FF0000"/>
+          <w:sz w:val="28"/>
+          <w:szCs w:val="28"/>
+        </w:rPr>
+        <w:t xml:space="preserve"> </w:t>
+      </w:r>
+      <w:r>
+        <w:rPr>
+          <w:b/>
+          <w:bCs/>
+          <w:color w:val="FF0000"/>
+          <w:sz w:val="28"/>
+          <w:szCs w:val="28"/>
+          <w:highlight w:val="yellow"/>
+        </w:rPr>
+        <w:t>it is not allowed in Declaration tag</w:t>
+      </w:r>
+    </w:p>
+    <w:p>
+      <w:pPr>
+        <w:pStyle w:val="NoSpacing"/>
+        <w:rPr>
+          <w:b/>
+          <w:bCs/>
+          <w:color w:val="FF0000"/>
+          <w:sz w:val="28"/>
+          <w:szCs w:val="28"/>
+        </w:rPr>
+      </w:pPr>
+    </w:p>
+    <w:p>
+      <w:pPr>
+        <w:pStyle w:val="NoSpacing"/>
+        <w:rPr>
+          <w:b/>
+          <w:bCs/>
+          <w:color w:val="FF0000"/>
+          <w:sz w:val="28"/>
+          <w:szCs w:val="28"/>
+        </w:rPr>
+      </w:pPr>
+      <w:r>
+        <w:rPr>
+          <w:b/>
+          <w:bCs/>
+          <w:color w:val="FF0000"/>
+          <w:sz w:val="28"/>
+          <w:szCs w:val="28"/>
+        </w:rPr>
+        <w:t>Task-1</w:t>
+      </w:r>
+    </w:p>
+    <w:p>
+      <w:pPr>
+        <w:pStyle w:val="NoSpacing"/>
+        <w:rPr>
+          <w:sz w:val="28"/>
+          <w:szCs w:val="28"/>
+        </w:rPr>
+      </w:pPr>
+      <w:r>
+        <w:rPr>
+          <w:noProof/>
+          <w:sz w:val="28"/>
+          <w:szCs w:val="28"/>
+        </w:rPr>
+        <w:drawing>
+          <wp:inline distT="0" distB="0" distL="0" distR="0" wp14:anchorId="2EC36953" wp14:editId="702329BF">
+            <wp:extent cx="5939155" cy="1847215"/>
+            <wp:effectExtent l="0" t="0" r="4445" b="635"/>
+            <wp:docPr id="6" name="Picture 6"/>
+            <wp:cNvGraphicFramePr>
+              <a:graphicFrameLocks xmlns:a="http://schemas.openxmlformats.org/drawingml/2006/main" noChangeAspect="1"/>
+            </wp:cNvGraphicFramePr>
+            <a:graphic xmlns:a="http://schemas.openxmlformats.org/drawingml/2006/main">
+              <a:graphicData uri="http://schemas.openxmlformats.org/drawingml/2006/picture">
+                <pic:pic xmlns:pic="http://schemas.openxmlformats.org/drawingml/2006/picture">
+                  <pic:nvPicPr>
+                    <pic:cNvPr id="0" name="Picture 1"/>
+                    <pic:cNvPicPr>
+                      <a:picLocks noChangeAspect="1" noChangeArrowheads="1"/>
+                    </pic:cNvPicPr>
+                  </pic:nvPicPr>
+                  <pic:blipFill>
+                    <a:blip r:embed="rId12" cstate="print">
+                      <a:extLst>
+                        <a:ext uri="{28A0092B-C50C-407E-A947-70E740481C1C}">
+                          <a14:useLocalDpi xmlns:a14="http://schemas.microsoft.com/office/drawing/2010/main" val="0"/>
+                        </a:ext>
+                      </a:extLst>
+                    </a:blip>
+                    <a:srcRect/>
+                    <a:stretch>
+                      <a:fillRect/>
+                    </a:stretch>
+                  </pic:blipFill>
+                  <pic:spPr bwMode="auto">
+                    <a:xfrm>
+                      <a:off x="0" y="0"/>
+                      <a:ext cx="5939155" cy="1847215"/>
+                    </a:xfrm>
+                    <a:prstGeom prst="rect">
+                      <a:avLst/>
+                    </a:prstGeom>
+                    <a:noFill/>
+                    <a:ln>
+                      <a:noFill/>
+                    </a:ln>
+                  </pic:spPr>
+                </pic:pic>
+              </a:graphicData>
+            </a:graphic>
+          </wp:inline>
+        </w:drawing>
       </w:r>
     </w:p>
     <w:sectPr>
@@ -2822,6 +4849,95 @@
     </w:lvl>
   </w:abstractNum>
   <w:abstractNum w:abstractNumId="1" w15:restartNumberingAfterBreak="0">
+    <w:nsid w:val="072675B5"/>
+    <w:multiLevelType w:val="hybridMultilevel"/>
+    <w:tmpl w:val="B49E856C"/>
+    <w:lvl w:ilvl="0" w:tplc="0409000F">
+      <w:start w:val="1"/>
+      <w:numFmt w:val="decimal"/>
+      <w:lvlText w:val="%1."/>
+      <w:lvlJc w:val="left"/>
+      <w:pPr>
+        <w:ind w:left="720" w:hanging="360"/>
+      </w:pPr>
+      <w:rPr>
+        <w:rFonts w:hint="default"/>
+      </w:rPr>
+    </w:lvl>
+    <w:lvl w:ilvl="1" w:tplc="04090019" w:tentative="1">
+      <w:start w:val="1"/>
+      <w:numFmt w:val="lowerLetter"/>
+      <w:lvlText w:val="%2."/>
+      <w:lvlJc w:val="left"/>
+      <w:pPr>
+        <w:ind w:left="1440" w:hanging="360"/>
+      </w:pPr>
+    </w:lvl>
+    <w:lvl w:ilvl="2" w:tplc="0409001B" w:tentative="1">
+      <w:start w:val="1"/>
+      <w:numFmt w:val="lowerRoman"/>
+      <w:lvlText w:val="%3."/>
+      <w:lvlJc w:val="right"/>
+      <w:pPr>
+        <w:ind w:left="2160" w:hanging="180"/>
+      </w:pPr>
+    </w:lvl>
+    <w:lvl w:ilvl="3" w:tplc="0409000F" w:tentative="1">
+      <w:start w:val="1"/>
+      <w:numFmt w:val="decimal"/>
+      <w:lvlText w:val="%4."/>
+      <w:lvlJc w:val="left"/>
+      <w:pPr>
+        <w:ind w:left="2880" w:hanging="360"/>
+      </w:pPr>
+    </w:lvl>
+    <w:lvl w:ilvl="4" w:tplc="04090019" w:tentative="1">
+      <w:start w:val="1"/>
+      <w:numFmt w:val="lowerLetter"/>
+      <w:lvlText w:val="%5."/>
+      <w:lvlJc w:val="left"/>
+      <w:pPr>
+        <w:ind w:left="3600" w:hanging="360"/>
+      </w:pPr>
+    </w:lvl>
+    <w:lvl w:ilvl="5" w:tplc="0409001B" w:tentative="1">
+      <w:start w:val="1"/>
+      <w:numFmt w:val="lowerRoman"/>
+      <w:lvlText w:val="%6."/>
+      <w:lvlJc w:val="right"/>
+      <w:pPr>
+        <w:ind w:left="4320" w:hanging="180"/>
+      </w:pPr>
+    </w:lvl>
+    <w:lvl w:ilvl="6" w:tplc="0409000F" w:tentative="1">
+      <w:start w:val="1"/>
+      <w:numFmt w:val="decimal"/>
+      <w:lvlText w:val="%7."/>
+      <w:lvlJc w:val="left"/>
+      <w:pPr>
+        <w:ind w:left="5040" w:hanging="360"/>
+      </w:pPr>
+    </w:lvl>
+    <w:lvl w:ilvl="7" w:tplc="04090019" w:tentative="1">
+      <w:start w:val="1"/>
+      <w:numFmt w:val="lowerLetter"/>
+      <w:lvlText w:val="%8."/>
+      <w:lvlJc w:val="left"/>
+      <w:pPr>
+        <w:ind w:left="5760" w:hanging="360"/>
+      </w:pPr>
+    </w:lvl>
+    <w:lvl w:ilvl="8" w:tplc="0409001B" w:tentative="1">
+      <w:start w:val="1"/>
+      <w:numFmt w:val="lowerRoman"/>
+      <w:lvlText w:val="%9."/>
+      <w:lvlJc w:val="right"/>
+      <w:pPr>
+        <w:ind w:left="6480" w:hanging="180"/>
+      </w:pPr>
+    </w:lvl>
+  </w:abstractNum>
+  <w:abstractNum w:abstractNumId="2" w15:restartNumberingAfterBreak="0">
     <w:nsid w:val="15C97A37"/>
     <w:multiLevelType w:val="hybridMultilevel"/>
     <w:tmpl w:val="4ADE8318"/>
@@ -2910,7 +5026,7 @@
       </w:pPr>
     </w:lvl>
   </w:abstractNum>
-  <w:abstractNum w:abstractNumId="2" w15:restartNumberingAfterBreak="0">
+  <w:abstractNum w:abstractNumId="3" w15:restartNumberingAfterBreak="0">
     <w:nsid w:val="16E74F82"/>
     <w:multiLevelType w:val="hybridMultilevel"/>
     <w:tmpl w:val="277AF102"/>
@@ -2999,7 +5115,96 @@
       </w:pPr>
     </w:lvl>
   </w:abstractNum>
-  <w:abstractNum w:abstractNumId="3" w15:restartNumberingAfterBreak="0">
+  <w:abstractNum w:abstractNumId="4" w15:restartNumberingAfterBreak="0">
+    <w:nsid w:val="1AF141D1"/>
+    <w:multiLevelType w:val="hybridMultilevel"/>
+    <w:tmpl w:val="793ECDEC"/>
+    <w:lvl w:ilvl="0" w:tplc="0409000F">
+      <w:start w:val="1"/>
+      <w:numFmt w:val="decimal"/>
+      <w:lvlText w:val="%1."/>
+      <w:lvlJc w:val="left"/>
+      <w:pPr>
+        <w:ind w:left="720" w:hanging="360"/>
+      </w:pPr>
+      <w:rPr>
+        <w:rFonts w:hint="default"/>
+      </w:rPr>
+    </w:lvl>
+    <w:lvl w:ilvl="1" w:tplc="04090019">
+      <w:start w:val="1"/>
+      <w:numFmt w:val="lowerLetter"/>
+      <w:lvlText w:val="%2."/>
+      <w:lvlJc w:val="left"/>
+      <w:pPr>
+        <w:ind w:left="1440" w:hanging="360"/>
+      </w:pPr>
+    </w:lvl>
+    <w:lvl w:ilvl="2" w:tplc="0409001B">
+      <w:start w:val="1"/>
+      <w:numFmt w:val="lowerRoman"/>
+      <w:lvlText w:val="%3."/>
+      <w:lvlJc w:val="right"/>
+      <w:pPr>
+        <w:ind w:left="2160" w:hanging="180"/>
+      </w:pPr>
+    </w:lvl>
+    <w:lvl w:ilvl="3" w:tplc="0409000F" w:tentative="1">
+      <w:start w:val="1"/>
+      <w:numFmt w:val="decimal"/>
+      <w:lvlText w:val="%4."/>
+      <w:lvlJc w:val="left"/>
+      <w:pPr>
+        <w:ind w:left="2880" w:hanging="360"/>
+      </w:pPr>
+    </w:lvl>
+    <w:lvl w:ilvl="4" w:tplc="04090019" w:tentative="1">
+      <w:start w:val="1"/>
+      <w:numFmt w:val="lowerLetter"/>
+      <w:lvlText w:val="%5."/>
+      <w:lvlJc w:val="left"/>
+      <w:pPr>
+        <w:ind w:left="3600" w:hanging="360"/>
+      </w:pPr>
+    </w:lvl>
+    <w:lvl w:ilvl="5" w:tplc="0409001B" w:tentative="1">
+      <w:start w:val="1"/>
+      <w:numFmt w:val="lowerRoman"/>
+      <w:lvlText w:val="%6."/>
+      <w:lvlJc w:val="right"/>
+      <w:pPr>
+        <w:ind w:left="4320" w:hanging="180"/>
+      </w:pPr>
+    </w:lvl>
+    <w:lvl w:ilvl="6" w:tplc="0409000F" w:tentative="1">
+      <w:start w:val="1"/>
+      <w:numFmt w:val="decimal"/>
+      <w:lvlText w:val="%7."/>
+      <w:lvlJc w:val="left"/>
+      <w:pPr>
+        <w:ind w:left="5040" w:hanging="360"/>
+      </w:pPr>
+    </w:lvl>
+    <w:lvl w:ilvl="7" w:tplc="04090019" w:tentative="1">
+      <w:start w:val="1"/>
+      <w:numFmt w:val="lowerLetter"/>
+      <w:lvlText w:val="%8."/>
+      <w:lvlJc w:val="left"/>
+      <w:pPr>
+        <w:ind w:left="5760" w:hanging="360"/>
+      </w:pPr>
+    </w:lvl>
+    <w:lvl w:ilvl="8" w:tplc="0409001B" w:tentative="1">
+      <w:start w:val="1"/>
+      <w:numFmt w:val="lowerRoman"/>
+      <w:lvlText w:val="%9."/>
+      <w:lvlJc w:val="right"/>
+      <w:pPr>
+        <w:ind w:left="6480" w:hanging="180"/>
+      </w:pPr>
+    </w:lvl>
+  </w:abstractNum>
+  <w:abstractNum w:abstractNumId="5" w15:restartNumberingAfterBreak="0">
     <w:nsid w:val="26247379"/>
     <w:multiLevelType w:val="hybridMultilevel"/>
     <w:tmpl w:val="18CC9FDE"/>
@@ -3088,7 +5293,96 @@
       </w:pPr>
     </w:lvl>
   </w:abstractNum>
-  <w:abstractNum w:abstractNumId="4" w15:restartNumberingAfterBreak="0">
+  <w:abstractNum w:abstractNumId="6" w15:restartNumberingAfterBreak="0">
+    <w:nsid w:val="26F968F3"/>
+    <w:multiLevelType w:val="hybridMultilevel"/>
+    <w:tmpl w:val="718695FE"/>
+    <w:lvl w:ilvl="0" w:tplc="0409000F">
+      <w:start w:val="1"/>
+      <w:numFmt w:val="decimal"/>
+      <w:lvlText w:val="%1."/>
+      <w:lvlJc w:val="left"/>
+      <w:pPr>
+        <w:ind w:left="720" w:hanging="360"/>
+      </w:pPr>
+      <w:rPr>
+        <w:rFonts w:hint="default"/>
+      </w:rPr>
+    </w:lvl>
+    <w:lvl w:ilvl="1" w:tplc="04090019" w:tentative="1">
+      <w:start w:val="1"/>
+      <w:numFmt w:val="lowerLetter"/>
+      <w:lvlText w:val="%2."/>
+      <w:lvlJc w:val="left"/>
+      <w:pPr>
+        <w:ind w:left="1440" w:hanging="360"/>
+      </w:pPr>
+    </w:lvl>
+    <w:lvl w:ilvl="2" w:tplc="0409001B" w:tentative="1">
+      <w:start w:val="1"/>
+      <w:numFmt w:val="lowerRoman"/>
+      <w:lvlText w:val="%3."/>
+      <w:lvlJc w:val="right"/>
+      <w:pPr>
+        <w:ind w:left="2160" w:hanging="180"/>
+      </w:pPr>
+    </w:lvl>
+    <w:lvl w:ilvl="3" w:tplc="0409000F" w:tentative="1">
+      <w:start w:val="1"/>
+      <w:numFmt w:val="decimal"/>
+      <w:lvlText w:val="%4."/>
+      <w:lvlJc w:val="left"/>
+      <w:pPr>
+        <w:ind w:left="2880" w:hanging="360"/>
+      </w:pPr>
+    </w:lvl>
+    <w:lvl w:ilvl="4" w:tplc="04090019" w:tentative="1">
+      <w:start w:val="1"/>
+      <w:numFmt w:val="lowerLetter"/>
+      <w:lvlText w:val="%5."/>
+      <w:lvlJc w:val="left"/>
+      <w:pPr>
+        <w:ind w:left="3600" w:hanging="360"/>
+      </w:pPr>
+    </w:lvl>
+    <w:lvl w:ilvl="5" w:tplc="0409001B" w:tentative="1">
+      <w:start w:val="1"/>
+      <w:numFmt w:val="lowerRoman"/>
+      <w:lvlText w:val="%6."/>
+      <w:lvlJc w:val="right"/>
+      <w:pPr>
+        <w:ind w:left="4320" w:hanging="180"/>
+      </w:pPr>
+    </w:lvl>
+    <w:lvl w:ilvl="6" w:tplc="0409000F" w:tentative="1">
+      <w:start w:val="1"/>
+      <w:numFmt w:val="decimal"/>
+      <w:lvlText w:val="%7."/>
+      <w:lvlJc w:val="left"/>
+      <w:pPr>
+        <w:ind w:left="5040" w:hanging="360"/>
+      </w:pPr>
+    </w:lvl>
+    <w:lvl w:ilvl="7" w:tplc="04090019" w:tentative="1">
+      <w:start w:val="1"/>
+      <w:numFmt w:val="lowerLetter"/>
+      <w:lvlText w:val="%8."/>
+      <w:lvlJc w:val="left"/>
+      <w:pPr>
+        <w:ind w:left="5760" w:hanging="360"/>
+      </w:pPr>
+    </w:lvl>
+    <w:lvl w:ilvl="8" w:tplc="0409001B" w:tentative="1">
+      <w:start w:val="1"/>
+      <w:numFmt w:val="lowerRoman"/>
+      <w:lvlText w:val="%9."/>
+      <w:lvlJc w:val="right"/>
+      <w:pPr>
+        <w:ind w:left="6480" w:hanging="180"/>
+      </w:pPr>
+    </w:lvl>
+  </w:abstractNum>
+  <w:abstractNum w:abstractNumId="7" w15:restartNumberingAfterBreak="0">
     <w:nsid w:val="3305734B"/>
     <w:multiLevelType w:val="hybridMultilevel"/>
     <w:tmpl w:val="9A38D066"/>
@@ -3177,7 +5471,7 @@
       </w:pPr>
     </w:lvl>
   </w:abstractNum>
-  <w:abstractNum w:abstractNumId="5" w15:restartNumberingAfterBreak="0">
+  <w:abstractNum w:abstractNumId="8" w15:restartNumberingAfterBreak="0">
     <w:nsid w:val="347B0E5A"/>
     <w:multiLevelType w:val="hybridMultilevel"/>
     <w:tmpl w:val="B384622E"/>
@@ -3266,7 +5560,7 @@
       </w:pPr>
     </w:lvl>
   </w:abstractNum>
-  <w:abstractNum w:abstractNumId="6" w15:restartNumberingAfterBreak="0">
+  <w:abstractNum w:abstractNumId="9" w15:restartNumberingAfterBreak="0">
     <w:nsid w:val="55962EF0"/>
     <w:multiLevelType w:val="hybridMultilevel"/>
     <w:tmpl w:val="546079D4"/>
@@ -3357,7 +5651,7 @@
       </w:pPr>
     </w:lvl>
   </w:abstractNum>
-  <w:abstractNum w:abstractNumId="7" w15:restartNumberingAfterBreak="0">
+  <w:abstractNum w:abstractNumId="10" w15:restartNumberingAfterBreak="0">
     <w:nsid w:val="55BC566D"/>
     <w:multiLevelType w:val="hybridMultilevel"/>
     <w:tmpl w:val="544659B8"/>
@@ -3448,7 +5742,7 @@
       </w:pPr>
     </w:lvl>
   </w:abstractNum>
-  <w:abstractNum w:abstractNumId="8" w15:restartNumberingAfterBreak="0">
+  <w:abstractNum w:abstractNumId="11" w15:restartNumberingAfterBreak="0">
     <w:nsid w:val="55D5116D"/>
     <w:multiLevelType w:val="hybridMultilevel"/>
     <w:tmpl w:val="D93EAF42"/>
@@ -3537,7 +5831,7 @@
       </w:pPr>
     </w:lvl>
   </w:abstractNum>
-  <w:abstractNum w:abstractNumId="9" w15:restartNumberingAfterBreak="0">
+  <w:abstractNum w:abstractNumId="12" w15:restartNumberingAfterBreak="0">
     <w:nsid w:val="6C925CD0"/>
     <w:multiLevelType w:val="hybridMultilevel"/>
     <w:tmpl w:val="5DD64DE0"/>
@@ -3628,7 +5922,7 @@
       </w:pPr>
     </w:lvl>
   </w:abstractNum>
-  <w:abstractNum w:abstractNumId="10" w15:restartNumberingAfterBreak="0">
+  <w:abstractNum w:abstractNumId="13" w15:restartNumberingAfterBreak="0">
     <w:nsid w:val="781B6ECE"/>
     <w:multiLevelType w:val="hybridMultilevel"/>
     <w:tmpl w:val="3CB67602"/>
@@ -3717,7 +6011,7 @@
       </w:pPr>
     </w:lvl>
   </w:abstractNum>
-  <w:abstractNum w:abstractNumId="11" w15:restartNumberingAfterBreak="0">
+  <w:abstractNum w:abstractNumId="14" w15:restartNumberingAfterBreak="0">
     <w:nsid w:val="7FD02A86"/>
     <w:multiLevelType w:val="hybridMultilevel"/>
     <w:tmpl w:val="F4120404"/>
@@ -3807,40 +6101,49 @@
     </w:lvl>
   </w:abstractNum>
   <w:num w:numId="1" w16cid:durableId="261767686">
-    <w:abstractNumId w:val="10"/>
+    <w:abstractNumId w:val="13"/>
   </w:num>
   <w:num w:numId="2" w16cid:durableId="650910480">
-    <w:abstractNumId w:val="5"/>
+    <w:abstractNumId w:val="8"/>
   </w:num>
   <w:num w:numId="3" w16cid:durableId="552037433">
-    <w:abstractNumId w:val="2"/>
+    <w:abstractNumId w:val="3"/>
   </w:num>
   <w:num w:numId="4" w16cid:durableId="256989859">
-    <w:abstractNumId w:val="11"/>
+    <w:abstractNumId w:val="14"/>
   </w:num>
   <w:num w:numId="5" w16cid:durableId="1616597382">
-    <w:abstractNumId w:val="4"/>
+    <w:abstractNumId w:val="7"/>
   </w:num>
   <w:num w:numId="6" w16cid:durableId="1602303048">
     <w:abstractNumId w:val="0"/>
   </w:num>
   <w:num w:numId="7" w16cid:durableId="1911841013">
-    <w:abstractNumId w:val="8"/>
+    <w:abstractNumId w:val="11"/>
   </w:num>
   <w:num w:numId="8" w16cid:durableId="1371370733">
-    <w:abstractNumId w:val="3"/>
+    <w:abstractNumId w:val="5"/>
   </w:num>
   <w:num w:numId="9" w16cid:durableId="42410947">
-    <w:abstractNumId w:val="7"/>
+    <w:abstractNumId w:val="10"/>
   </w:num>
   <w:num w:numId="10" w16cid:durableId="1549955494">
+    <w:abstractNumId w:val="12"/>
+  </w:num>
+  <w:num w:numId="11" w16cid:durableId="1299919479">
     <w:abstractNumId w:val="9"/>
   </w:num>
-  <w:num w:numId="11" w16cid:durableId="1299919479">
+  <w:num w:numId="12" w16cid:durableId="185216954">
+    <w:abstractNumId w:val="2"/>
+  </w:num>
+  <w:num w:numId="13" w16cid:durableId="1633628718">
+    <w:abstractNumId w:val="1"/>
+  </w:num>
+  <w:num w:numId="14" w16cid:durableId="726802018">
+    <w:abstractNumId w:val="4"/>
+  </w:num>
+  <w:num w:numId="15" w16cid:durableId="718628988">
     <w:abstractNumId w:val="6"/>
-  </w:num>
-  <w:num w:numId="12" w16cid:durableId="185216954">
-    <w:abstractNumId w:val="1"/>
   </w:num>
 </w:numbering>
 </file>
@@ -4303,6 +6606,25 @@
       <w:shd w:val="clear" w:color="auto" w:fill="E1DFDD"/>
     </w:rPr>
   </w:style>
+  <w:style w:type="table" w:styleId="TableGrid">
+    <w:name w:val="Table Grid"/>
+    <w:basedOn w:val="TableNormal"/>
+    <w:uiPriority w:val="39"/>
+    <w:rsid w:val="00A16D5B"/>
+    <w:pPr>
+      <w:spacing w:after="0" w:line="240" w:lineRule="auto"/>
+    </w:pPr>
+    <w:tblPr>
+      <w:tblBorders>
+        <w:top w:val="single" w:sz="4" w:space="0" w:color="auto"/>
+        <w:left w:val="single" w:sz="4" w:space="0" w:color="auto"/>
+        <w:bottom w:val="single" w:sz="4" w:space="0" w:color="auto"/>
+        <w:right w:val="single" w:sz="4" w:space="0" w:color="auto"/>
+        <w:insideH w:val="single" w:sz="4" w:space="0" w:color="auto"/>
+        <w:insideV w:val="single" w:sz="4" w:space="0" w:color="auto"/>
+      </w:tblBorders>
+    </w:tblPr>
+  </w:style>
 </w:styles>
 </file>
 

</xml_diff>